<commit_message>
Se agrega el nombre Juan Hernández y cargo en archivo word
</commit_message>
<xml_diff>
--- a/NovaTec.docx
+++ b/NovaTec.docx
@@ -1,6 +1,6 @@
 
 <file path=word/document.xml><?xml version="1.0" encoding="utf-8"?>
-<w:document xmlns:wpc="http://schemas.microsoft.com/office/word/2010/wordprocessingCanvas" xmlns:mc="http://schemas.openxmlformats.org/markup-compatibility/2006" xmlns:o="urn:schemas-microsoft-com:office:office" xmlns:r="http://schemas.openxmlformats.org/officeDocument/2006/relationships" xmlns:m="http://schemas.openxmlformats.org/officeDocument/2006/math" xmlns:v="urn:schemas-microsoft-com:vml" xmlns:wp14="http://schemas.microsoft.com/office/word/2010/wordprocessingDrawing" xmlns:wp="http://schemas.openxmlformats.org/drawingml/2006/wordprocessingDrawing" xmlns:w10="urn:schemas-microsoft-com:office:word" xmlns:w="http://schemas.openxmlformats.org/wordprocessingml/2006/main" xmlns:w14="http://schemas.microsoft.com/office/word/2010/wordml" xmlns:w15="http://schemas.microsoft.com/office/word/2012/wordml" xmlns:wpg="http://schemas.microsoft.com/office/word/2010/wordprocessingGroup" xmlns:wpi="http://schemas.microsoft.com/office/word/2010/wordprocessingInk" xmlns:wne="http://schemas.microsoft.com/office/word/2006/wordml" xmlns:wps="http://schemas.microsoft.com/office/word/2010/wordprocessingShape" mc:Ignorable="w14 w15 wp14">
+<w:document xmlns:wpc="http://schemas.microsoft.com/office/word/2010/wordprocessingCanvas" xmlns:cx="http://schemas.microsoft.com/office/drawing/2014/chartex" xmlns:cx1="http://schemas.microsoft.com/office/drawing/2015/9/8/chartex" xmlns:cx2="http://schemas.microsoft.com/office/drawing/2015/10/21/chartex" xmlns:cx3="http://schemas.microsoft.com/office/drawing/2016/5/9/chartex" xmlns:cx4="http://schemas.microsoft.com/office/drawing/2016/5/10/chartex" xmlns:cx5="http://schemas.microsoft.com/office/drawing/2016/5/11/chartex" xmlns:cx6="http://schemas.microsoft.com/office/drawing/2016/5/12/chartex" xmlns:cx7="http://schemas.microsoft.com/office/drawing/2016/5/13/chartex" xmlns:cx8="http://schemas.microsoft.com/office/drawing/2016/5/14/chartex" xmlns:mc="http://schemas.openxmlformats.org/markup-compatibility/2006" xmlns:aink="http://schemas.microsoft.com/office/drawing/2016/ink" xmlns:am3d="http://schemas.microsoft.com/office/drawing/2017/model3d" xmlns:o="urn:schemas-microsoft-com:office:office" xmlns:r="http://schemas.openxmlformats.org/officeDocument/2006/relationships" xmlns:m="http://schemas.openxmlformats.org/officeDocument/2006/math" xmlns:v="urn:schemas-microsoft-com:vml" xmlns:wp14="http://schemas.microsoft.com/office/word/2010/wordprocessingDrawing" xmlns:wp="http://schemas.openxmlformats.org/drawingml/2006/wordprocessingDrawing" xmlns:w10="urn:schemas-microsoft-com:office:word" xmlns:w="http://schemas.openxmlformats.org/wordprocessingml/2006/main" xmlns:w14="http://schemas.microsoft.com/office/word/2010/wordml" xmlns:w15="http://schemas.microsoft.com/office/word/2012/wordml" xmlns:w16cex="http://schemas.microsoft.com/office/word/2018/wordml/cex" xmlns:w16cid="http://schemas.microsoft.com/office/word/2016/wordml/cid" xmlns:w16="http://schemas.microsoft.com/office/word/2018/wordml" xmlns:w16se="http://schemas.microsoft.com/office/word/2015/wordml/symex" xmlns:wpg="http://schemas.microsoft.com/office/word/2010/wordprocessingGroup" xmlns:wpi="http://schemas.microsoft.com/office/word/2010/wordprocessingInk" xmlns:wne="http://schemas.microsoft.com/office/word/2006/wordml" xmlns:wps="http://schemas.microsoft.com/office/word/2010/wordprocessingShape" mc:Ignorable="w14 w15 w16se w16cid w16 w16cex wp14">
   <w:body>
     <w:p>
       <w:pPr>
@@ -45,7 +45,7 @@
                     </pic:cNvPicPr>
                   </pic:nvPicPr>
                   <pic:blipFill>
-                    <a:blip r:embed="rId6" cstate="print">
+                    <a:blip r:embed="rId8" cstate="print">
                       <a:extLst>
                         <a:ext uri="{28A0092B-C50C-407E-A947-70E740481C1C}">
                           <a14:useLocalDpi xmlns:a14="http://schemas.microsoft.com/office/drawing/2010/main" val="0"/>
@@ -297,7 +297,6 @@
           <w:sz w:val="40"/>
         </w:rPr>
       </w:pPr>
-      <w:proofErr w:type="spellStart"/>
       <w:r>
         <w:rPr>
           <w:rFonts w:ascii="Arial" w:hAnsi="Arial" w:cs="Arial"/>
@@ -306,7 +305,6 @@
         </w:rPr>
         <w:t>NovaTec</w:t>
       </w:r>
-      <w:proofErr w:type="spellEnd"/>
     </w:p>
     <w:p>
       <w:pPr>
@@ -679,23 +677,7 @@
           <w:rFonts w:ascii="Arial" w:hAnsi="Arial" w:cs="Arial"/>
           <w:sz w:val="24"/>
         </w:rPr>
-        <w:t xml:space="preserve">Sergio Daniel Gómez Chico --------------------------------------------------- </w:t>
-      </w:r>
-      <w:proofErr w:type="spellStart"/>
-      <w:r>
-        <w:rPr>
-          <w:rFonts w:ascii="Arial" w:hAnsi="Arial" w:cs="Arial"/>
-          <w:sz w:val="24"/>
-        </w:rPr>
-        <w:t>Scrum</w:t>
-      </w:r>
-      <w:proofErr w:type="spellEnd"/>
-      <w:r>
-        <w:rPr>
-          <w:rFonts w:ascii="Arial" w:hAnsi="Arial" w:cs="Arial"/>
-          <w:sz w:val="24"/>
-        </w:rPr>
-        <w:t xml:space="preserve"> Master</w:t>
+        <w:t>Sergio Daniel Gómez Chico --------------------------------------------------- Scrum Master</w:t>
       </w:r>
     </w:p>
     <w:p>
@@ -705,10 +687,37 @@
           <w:tab w:val="left" w:pos="5670"/>
         </w:tabs>
         <w:spacing w:line="276" w:lineRule="auto"/>
-        <w:jc w:val="center"/>
-      </w:pPr>
+        <w:rPr>
+          <w:rFonts w:ascii="Arial" w:hAnsi="Arial" w:cs="Arial"/>
+          <w:sz w:val="24"/>
+        </w:rPr>
+      </w:pPr>
+      <w:r>
+        <w:rPr>
+          <w:rFonts w:ascii="Arial" w:hAnsi="Arial" w:cs="Arial"/>
+          <w:sz w:val="24"/>
+        </w:rPr>
+        <w:t>Juan David Hernández Godínez ---------------------------------------------</w:t>
+      </w:r>
       <w:bookmarkStart w:id="3" w:name="_GoBack"/>
       <w:bookmarkEnd w:id="3"/>
+      <w:r>
+        <w:rPr>
+          <w:rFonts w:ascii="Arial" w:hAnsi="Arial" w:cs="Arial"/>
+          <w:sz w:val="24"/>
+        </w:rPr>
+        <w:t xml:space="preserve"> Programador</w:t>
+      </w:r>
+    </w:p>
+    <w:p>
+      <w:pPr>
+        <w:pStyle w:val="Sinespaciado"/>
+        <w:tabs>
+          <w:tab w:val="left" w:pos="5670"/>
+        </w:tabs>
+        <w:spacing w:line="276" w:lineRule="auto"/>
+        <w:jc w:val="center"/>
+      </w:pPr>
     </w:p>
     <w:sectPr>
       <w:pgSz w:w="12240" w:h="15840"/>
@@ -721,7 +730,7 @@
 </file>
 
 <file path=word/comments.xml><?xml version="1.0" encoding="utf-8"?>
-<w:comments xmlns:wpc="http://schemas.microsoft.com/office/word/2010/wordprocessingCanvas" xmlns:mc="http://schemas.openxmlformats.org/markup-compatibility/2006" xmlns:o="urn:schemas-microsoft-com:office:office" xmlns:r="http://schemas.openxmlformats.org/officeDocument/2006/relationships" xmlns:m="http://schemas.openxmlformats.org/officeDocument/2006/math" xmlns:v="urn:schemas-microsoft-com:vml" xmlns:wp14="http://schemas.microsoft.com/office/word/2010/wordprocessingDrawing" xmlns:wp="http://schemas.openxmlformats.org/drawingml/2006/wordprocessingDrawing" xmlns:w10="urn:schemas-microsoft-com:office:word" xmlns:w="http://schemas.openxmlformats.org/wordprocessingml/2006/main" xmlns:w14="http://schemas.microsoft.com/office/word/2010/wordml" xmlns:w15="http://schemas.microsoft.com/office/word/2012/wordml" xmlns:wpg="http://schemas.microsoft.com/office/word/2010/wordprocessingGroup" xmlns:wpi="http://schemas.microsoft.com/office/word/2010/wordprocessingInk" xmlns:wne="http://schemas.microsoft.com/office/word/2006/wordml" xmlns:wps="http://schemas.microsoft.com/office/word/2010/wordprocessingShape" mc:Ignorable="w14 w15 wp14">
+<w:comments xmlns:wpc="http://schemas.microsoft.com/office/word/2010/wordprocessingCanvas" xmlns:cx="http://schemas.microsoft.com/office/drawing/2014/chartex" xmlns:cx1="http://schemas.microsoft.com/office/drawing/2015/9/8/chartex" xmlns:cx2="http://schemas.microsoft.com/office/drawing/2015/10/21/chartex" xmlns:cx3="http://schemas.microsoft.com/office/drawing/2016/5/9/chartex" xmlns:cx4="http://schemas.microsoft.com/office/drawing/2016/5/10/chartex" xmlns:cx5="http://schemas.microsoft.com/office/drawing/2016/5/11/chartex" xmlns:cx6="http://schemas.microsoft.com/office/drawing/2016/5/12/chartex" xmlns:cx7="http://schemas.microsoft.com/office/drawing/2016/5/13/chartex" xmlns:cx8="http://schemas.microsoft.com/office/drawing/2016/5/14/chartex" xmlns:mc="http://schemas.openxmlformats.org/markup-compatibility/2006" xmlns:aink="http://schemas.microsoft.com/office/drawing/2016/ink" xmlns:am3d="http://schemas.microsoft.com/office/drawing/2017/model3d" xmlns:o="urn:schemas-microsoft-com:office:office" xmlns:r="http://schemas.openxmlformats.org/officeDocument/2006/relationships" xmlns:m="http://schemas.openxmlformats.org/officeDocument/2006/math" xmlns:v="urn:schemas-microsoft-com:vml" xmlns:wp14="http://schemas.microsoft.com/office/word/2010/wordprocessingDrawing" xmlns:wp="http://schemas.openxmlformats.org/drawingml/2006/wordprocessingDrawing" xmlns:w10="urn:schemas-microsoft-com:office:word" xmlns:w="http://schemas.openxmlformats.org/wordprocessingml/2006/main" xmlns:w14="http://schemas.microsoft.com/office/word/2010/wordml" xmlns:w15="http://schemas.microsoft.com/office/word/2012/wordml" xmlns:w16cex="http://schemas.microsoft.com/office/word/2018/wordml/cex" xmlns:w16cid="http://schemas.microsoft.com/office/word/2016/wordml/cid" xmlns:w16="http://schemas.microsoft.com/office/word/2018/wordml" xmlns:w16se="http://schemas.microsoft.com/office/word/2015/wordml/symex" xmlns:wpg="http://schemas.microsoft.com/office/word/2010/wordprocessingGroup" xmlns:wpi="http://schemas.microsoft.com/office/word/2010/wordprocessingInk" xmlns:wne="http://schemas.microsoft.com/office/word/2006/wordml" xmlns:wps="http://schemas.microsoft.com/office/word/2010/wordprocessingShape" mc:Ignorable="w14 w15 w16se w16cid w16 w16cex wp14">
   <w:comment w:id="0" w:author="Pedro Armas" w:date="2023-11-27T00:25:00Z" w:initials="PA">
     <w:p>
       <w:pPr>
@@ -774,7 +783,7 @@
 </file>
 
 <file path=word/commentsExtended.xml><?xml version="1.0" encoding="utf-8"?>
-<w15:commentsEx xmlns:wpc="http://schemas.microsoft.com/office/word/2010/wordprocessingCanvas" xmlns:mc="http://schemas.openxmlformats.org/markup-compatibility/2006" xmlns:o="urn:schemas-microsoft-com:office:office" xmlns:r="http://schemas.openxmlformats.org/officeDocument/2006/relationships" xmlns:m="http://schemas.openxmlformats.org/officeDocument/2006/math" xmlns:v="urn:schemas-microsoft-com:vml" xmlns:wp14="http://schemas.microsoft.com/office/word/2010/wordprocessingDrawing" xmlns:wp="http://schemas.openxmlformats.org/drawingml/2006/wordprocessingDrawing" xmlns:w10="urn:schemas-microsoft-com:office:word" xmlns:w="http://schemas.openxmlformats.org/wordprocessingml/2006/main" xmlns:w14="http://schemas.microsoft.com/office/word/2010/wordml" xmlns:w15="http://schemas.microsoft.com/office/word/2012/wordml" xmlns:wpg="http://schemas.microsoft.com/office/word/2010/wordprocessingGroup" xmlns:wpi="http://schemas.microsoft.com/office/word/2010/wordprocessingInk" xmlns:wne="http://schemas.microsoft.com/office/word/2006/wordml" xmlns:wps="http://schemas.microsoft.com/office/word/2010/wordprocessingShape" mc:Ignorable="w14 w15 wp14">
+<w15:commentsEx xmlns:wpc="http://schemas.microsoft.com/office/word/2010/wordprocessingCanvas" xmlns:cx="http://schemas.microsoft.com/office/drawing/2014/chartex" xmlns:cx1="http://schemas.microsoft.com/office/drawing/2015/9/8/chartex" xmlns:cx2="http://schemas.microsoft.com/office/drawing/2015/10/21/chartex" xmlns:cx3="http://schemas.microsoft.com/office/drawing/2016/5/9/chartex" xmlns:cx4="http://schemas.microsoft.com/office/drawing/2016/5/10/chartex" xmlns:cx5="http://schemas.microsoft.com/office/drawing/2016/5/11/chartex" xmlns:cx6="http://schemas.microsoft.com/office/drawing/2016/5/12/chartex" xmlns:cx7="http://schemas.microsoft.com/office/drawing/2016/5/13/chartex" xmlns:cx8="http://schemas.microsoft.com/office/drawing/2016/5/14/chartex" xmlns:mc="http://schemas.openxmlformats.org/markup-compatibility/2006" xmlns:aink="http://schemas.microsoft.com/office/drawing/2016/ink" xmlns:am3d="http://schemas.microsoft.com/office/drawing/2017/model3d" xmlns:o="urn:schemas-microsoft-com:office:office" xmlns:r="http://schemas.openxmlformats.org/officeDocument/2006/relationships" xmlns:m="http://schemas.openxmlformats.org/officeDocument/2006/math" xmlns:v="urn:schemas-microsoft-com:vml" xmlns:wp14="http://schemas.microsoft.com/office/word/2010/wordprocessingDrawing" xmlns:wp="http://schemas.openxmlformats.org/drawingml/2006/wordprocessingDrawing" xmlns:w10="urn:schemas-microsoft-com:office:word" xmlns:w="http://schemas.openxmlformats.org/wordprocessingml/2006/main" xmlns:w14="http://schemas.microsoft.com/office/word/2010/wordml" xmlns:w15="http://schemas.microsoft.com/office/word/2012/wordml" xmlns:w16cex="http://schemas.microsoft.com/office/word/2018/wordml/cex" xmlns:w16cid="http://schemas.microsoft.com/office/word/2016/wordml/cid" xmlns:w16="http://schemas.microsoft.com/office/word/2018/wordml" xmlns:w16se="http://schemas.microsoft.com/office/word/2015/wordml/symex" xmlns:wpg="http://schemas.microsoft.com/office/word/2010/wordprocessingGroup" xmlns:wpi="http://schemas.microsoft.com/office/word/2010/wordprocessingInk" xmlns:wne="http://schemas.microsoft.com/office/word/2006/wordml" xmlns:wps="http://schemas.microsoft.com/office/word/2010/wordprocessingShape" mc:Ignorable="w14 w15 w16se w16cid w16 w16cex wp14">
   <w15:commentEx w15:paraId="34D7B734" w15:done="0"/>
   <w15:commentEx w15:paraId="1AF62A36" w15:done="0"/>
   <w15:commentEx w15:paraId="00D7F781" w15:done="0"/>
@@ -782,29 +791,23 @@
 </file>
 
 <file path=word/commentsExtensible.xml><?xml version="1.0" encoding="utf-8"?>
-<w16cex:commentsExtensible xmlns:wpc="http://schemas.microsoft.com/office/word/2010/wordprocessingCanvas" xmlns:cx="http://schemas.microsoft.com/office/drawing/2014/chartex" xmlns:cx1="http://schemas.microsoft.com/office/drawing/2015/9/8/chartex" xmlns:cx2="http://schemas.microsoft.com/office/drawing/2015/10/21/chartex" xmlns:cx3="http://schemas.microsoft.com/office/drawing/2016/5/9/chartex" xmlns:cx4="http://schemas.microsoft.com/office/drawing/2016/5/10/chartex" xmlns:cx5="http://schemas.microsoft.com/office/drawing/2016/5/11/chartex" xmlns:cx6="http://schemas.microsoft.com/office/drawing/2016/5/12/chartex" xmlns:cx7="http://schemas.microsoft.com/office/drawing/2016/5/13/chartex" xmlns:cx8="http://schemas.microsoft.com/office/drawing/2016/5/14/chartex" xmlns:mc="http://schemas.openxmlformats.org/markup-compatibility/2006" xmlns:aink="http://schemas.microsoft.com/office/drawing/2016/ink" xmlns:am3d="http://schemas.microsoft.com/office/drawing/2017/model3d" xmlns:o="urn:schemas-microsoft-com:office:office" xmlns:r="http://schemas.openxmlformats.org/officeDocument/2006/relationships" xmlns:m="http://schemas.openxmlformats.org/officeDocument/2006/math" xmlns:v="urn:schemas-microsoft-com:vml" xmlns:wp14="http://schemas.microsoft.com/office/word/2010/wordprocessingDrawing" xmlns:wp="http://schemas.openxmlformats.org/drawingml/2006/wordprocessingDrawing" xmlns:w10="urn:schemas-microsoft-com:office:word" xmlns:w="http://schemas.openxmlformats.org/wordprocessingml/2006/main" xmlns:w14="http://schemas.microsoft.com/office/word/2010/wordml" xmlns:w15="http://schemas.microsoft.com/office/word/2012/wordml" xmlns:w16cex="http://schemas.microsoft.com/office/word/2018/wordml/cex" xmlns:w16cid="http://schemas.microsoft.com/office/word/2016/wordml/cid" xmlns:w16="http://schemas.microsoft.com/office/word/2018/wordml" xmlns:w16sdtdh="http://schemas.microsoft.com/office/word/2020/wordml/sdtdatahash" xmlns:w16se="http://schemas.microsoft.com/office/word/2015/wordml/symex" xmlns:wpg="http://schemas.microsoft.com/office/word/2010/wordprocessingGroup" xmlns:wpi="http://schemas.microsoft.com/office/word/2010/wordprocessingInk" xmlns:wne="http://schemas.microsoft.com/office/word/2006/wordml" xmlns:wps="http://schemas.microsoft.com/office/word/2010/wordprocessingShape" mc:Ignorable="w14 w15 w16se w16cid w16 w16cex w16sdtdh wp14">
+<w16cex:commentsExtensible xmlns:wpc="http://schemas.microsoft.com/office/word/2010/wordprocessingCanvas" xmlns:cx="http://schemas.microsoft.com/office/drawing/2014/chartex" xmlns:cx1="http://schemas.microsoft.com/office/drawing/2015/9/8/chartex" xmlns:cx2="http://schemas.microsoft.com/office/drawing/2015/10/21/chartex" xmlns:cx3="http://schemas.microsoft.com/office/drawing/2016/5/9/chartex" xmlns:cx4="http://schemas.microsoft.com/office/drawing/2016/5/10/chartex" xmlns:cx5="http://schemas.microsoft.com/office/drawing/2016/5/11/chartex" xmlns:cx6="http://schemas.microsoft.com/office/drawing/2016/5/12/chartex" xmlns:cx7="http://schemas.microsoft.com/office/drawing/2016/5/13/chartex" xmlns:cx8="http://schemas.microsoft.com/office/drawing/2016/5/14/chartex" xmlns:mc="http://schemas.openxmlformats.org/markup-compatibility/2006" xmlns:aink="http://schemas.microsoft.com/office/drawing/2016/ink" xmlns:am3d="http://schemas.microsoft.com/office/drawing/2017/model3d" xmlns:o="urn:schemas-microsoft-com:office:office" xmlns:r="http://schemas.openxmlformats.org/officeDocument/2006/relationships" xmlns:m="http://schemas.openxmlformats.org/officeDocument/2006/math" xmlns:v="urn:schemas-microsoft-com:vml" xmlns:wp14="http://schemas.microsoft.com/office/word/2010/wordprocessingDrawing" xmlns:wp="http://schemas.openxmlformats.org/drawingml/2006/wordprocessingDrawing" xmlns:w10="urn:schemas-microsoft-com:office:word" xmlns:w="http://schemas.openxmlformats.org/wordprocessingml/2006/main" xmlns:w14="http://schemas.microsoft.com/office/word/2010/wordml" xmlns:w15="http://schemas.microsoft.com/office/word/2012/wordml" xmlns:w16cex="http://schemas.microsoft.com/office/word/2018/wordml/cex" xmlns:w16cid="http://schemas.microsoft.com/office/word/2016/wordml/cid" xmlns:w16="http://schemas.microsoft.com/office/word/2018/wordml" xmlns:w16se="http://schemas.microsoft.com/office/word/2015/wordml/symex" xmlns:wpg="http://schemas.microsoft.com/office/word/2010/wordprocessingGroup" xmlns:wpi="http://schemas.microsoft.com/office/word/2010/wordprocessingInk" xmlns:wne="http://schemas.microsoft.com/office/word/2006/wordml" xmlns:wps="http://schemas.microsoft.com/office/word/2010/wordprocessingShape" mc:Ignorable="w14 w15 w16se w16cid w16 w16cex wp14">
   <w16cex:commentExtensible w16cex:durableId="290E6085" w16cex:dateUtc="2023-11-27T06:25:00Z"/>
   <w16cex:commentExtensible w16cex:durableId="290E606C" w16cex:dateUtc="2023-11-27T06:25:00Z"/>
-  <w16cex:commentExtensible w16cex:durableId="290E6055" w16cex:dateUtc="2023-11-27T06:24:00Z"/>
-  <w16cex:commentExtensible w16cex:durableId="290E6014" w16cex:dateUtc="2023-11-27T06:23:00Z"/>
-  <w16cex:commentExtensible w16cex:durableId="290E6023" w16cex:dateUtc="2023-11-27T06:24:00Z"/>
   <w16cex:commentExtensible w16cex:durableId="290E6041" w16cex:dateUtc="2023-11-27T06:24:00Z"/>
 </w16cex:commentsExtensible>
 </file>
 
 <file path=word/commentsIds.xml><?xml version="1.0" encoding="utf-8"?>
-<w16cid:commentsIds xmlns:wpc="http://schemas.microsoft.com/office/word/2010/wordprocessingCanvas" xmlns:cx="http://schemas.microsoft.com/office/drawing/2014/chartex" xmlns:cx1="http://schemas.microsoft.com/office/drawing/2015/9/8/chartex" xmlns:cx2="http://schemas.microsoft.com/office/drawing/2015/10/21/chartex" xmlns:cx3="http://schemas.microsoft.com/office/drawing/2016/5/9/chartex" xmlns:cx4="http://schemas.microsoft.com/office/drawing/2016/5/10/chartex" xmlns:cx5="http://schemas.microsoft.com/office/drawing/2016/5/11/chartex" xmlns:cx6="http://schemas.microsoft.com/office/drawing/2016/5/12/chartex" xmlns:cx7="http://schemas.microsoft.com/office/drawing/2016/5/13/chartex" xmlns:cx8="http://schemas.microsoft.com/office/drawing/2016/5/14/chartex" xmlns:mc="http://schemas.openxmlformats.org/markup-compatibility/2006" xmlns:aink="http://schemas.microsoft.com/office/drawing/2016/ink" xmlns:am3d="http://schemas.microsoft.com/office/drawing/2017/model3d" xmlns:o="urn:schemas-microsoft-com:office:office" xmlns:r="http://schemas.openxmlformats.org/officeDocument/2006/relationships" xmlns:m="http://schemas.openxmlformats.org/officeDocument/2006/math" xmlns:v="urn:schemas-microsoft-com:vml" xmlns:wp14="http://schemas.microsoft.com/office/word/2010/wordprocessingDrawing" xmlns:wp="http://schemas.openxmlformats.org/drawingml/2006/wordprocessingDrawing" xmlns:w10="urn:schemas-microsoft-com:office:word" xmlns:w="http://schemas.openxmlformats.org/wordprocessingml/2006/main" xmlns:w14="http://schemas.microsoft.com/office/word/2010/wordml" xmlns:w15="http://schemas.microsoft.com/office/word/2012/wordml" xmlns:w16cex="http://schemas.microsoft.com/office/word/2018/wordml/cex" xmlns:w16cid="http://schemas.microsoft.com/office/word/2016/wordml/cid" xmlns:w16="http://schemas.microsoft.com/office/word/2018/wordml" xmlns:w16sdtdh="http://schemas.microsoft.com/office/word/2020/wordml/sdtdatahash" xmlns:w16se="http://schemas.microsoft.com/office/word/2015/wordml/symex" xmlns:wpg="http://schemas.microsoft.com/office/word/2010/wordprocessingGroup" xmlns:wpi="http://schemas.microsoft.com/office/word/2010/wordprocessingInk" xmlns:wne="http://schemas.microsoft.com/office/word/2006/wordml" xmlns:wps="http://schemas.microsoft.com/office/word/2010/wordprocessingShape" mc:Ignorable="w14 w15 w16se w16cid w16 w16cex w16sdtdh wp14">
+<w16cid:commentsIds xmlns:wpc="http://schemas.microsoft.com/office/word/2010/wordprocessingCanvas" xmlns:cx="http://schemas.microsoft.com/office/drawing/2014/chartex" xmlns:cx1="http://schemas.microsoft.com/office/drawing/2015/9/8/chartex" xmlns:cx2="http://schemas.microsoft.com/office/drawing/2015/10/21/chartex" xmlns:cx3="http://schemas.microsoft.com/office/drawing/2016/5/9/chartex" xmlns:cx4="http://schemas.microsoft.com/office/drawing/2016/5/10/chartex" xmlns:cx5="http://schemas.microsoft.com/office/drawing/2016/5/11/chartex" xmlns:cx6="http://schemas.microsoft.com/office/drawing/2016/5/12/chartex" xmlns:cx7="http://schemas.microsoft.com/office/drawing/2016/5/13/chartex" xmlns:cx8="http://schemas.microsoft.com/office/drawing/2016/5/14/chartex" xmlns:mc="http://schemas.openxmlformats.org/markup-compatibility/2006" xmlns:aink="http://schemas.microsoft.com/office/drawing/2016/ink" xmlns:am3d="http://schemas.microsoft.com/office/drawing/2017/model3d" xmlns:o="urn:schemas-microsoft-com:office:office" xmlns:r="http://schemas.openxmlformats.org/officeDocument/2006/relationships" xmlns:m="http://schemas.openxmlformats.org/officeDocument/2006/math" xmlns:v="urn:schemas-microsoft-com:vml" xmlns:wp14="http://schemas.microsoft.com/office/word/2010/wordprocessingDrawing" xmlns:wp="http://schemas.openxmlformats.org/drawingml/2006/wordprocessingDrawing" xmlns:w10="urn:schemas-microsoft-com:office:word" xmlns:w="http://schemas.openxmlformats.org/wordprocessingml/2006/main" xmlns:w14="http://schemas.microsoft.com/office/word/2010/wordml" xmlns:w15="http://schemas.microsoft.com/office/word/2012/wordml" xmlns:w16cex="http://schemas.microsoft.com/office/word/2018/wordml/cex" xmlns:w16cid="http://schemas.microsoft.com/office/word/2016/wordml/cid" xmlns:w16="http://schemas.microsoft.com/office/word/2018/wordml" xmlns:w16se="http://schemas.microsoft.com/office/word/2015/wordml/symex" xmlns:wpg="http://schemas.microsoft.com/office/word/2010/wordprocessingGroup" xmlns:wpi="http://schemas.microsoft.com/office/word/2010/wordprocessingInk" xmlns:wne="http://schemas.microsoft.com/office/word/2006/wordml" xmlns:wps="http://schemas.microsoft.com/office/word/2010/wordprocessingShape" mc:Ignorable="w14 w15 w16se w16cid w16 w16cex wp14">
   <w16cid:commentId w16cid:paraId="34D7B734" w16cid:durableId="290E6085"/>
   <w16cid:commentId w16cid:paraId="1AF62A36" w16cid:durableId="290E606C"/>
-  <w16cid:commentId w16cid:paraId="580B016D" w16cid:durableId="290E6055"/>
-  <w16cid:commentId w16cid:paraId="29875FAE" w16cid:durableId="290E6014"/>
-  <w16cid:commentId w16cid:paraId="7BA1931D" w16cid:durableId="290E6023"/>
   <w16cid:commentId w16cid:paraId="00D7F781" w16cid:durableId="290E6041"/>
 </w16cid:commentsIds>
 </file>
 
 <file path=word/people.xml><?xml version="1.0" encoding="utf-8"?>
-<w15:people xmlns:wpc="http://schemas.microsoft.com/office/word/2010/wordprocessingCanvas" xmlns:mc="http://schemas.openxmlformats.org/markup-compatibility/2006" xmlns:o="urn:schemas-microsoft-com:office:office" xmlns:r="http://schemas.openxmlformats.org/officeDocument/2006/relationships" xmlns:m="http://schemas.openxmlformats.org/officeDocument/2006/math" xmlns:v="urn:schemas-microsoft-com:vml" xmlns:wp14="http://schemas.microsoft.com/office/word/2010/wordprocessingDrawing" xmlns:wp="http://schemas.openxmlformats.org/drawingml/2006/wordprocessingDrawing" xmlns:w10="urn:schemas-microsoft-com:office:word" xmlns:w="http://schemas.openxmlformats.org/wordprocessingml/2006/main" xmlns:w14="http://schemas.microsoft.com/office/word/2010/wordml" xmlns:w15="http://schemas.microsoft.com/office/word/2012/wordml" xmlns:wpg="http://schemas.microsoft.com/office/word/2010/wordprocessingGroup" xmlns:wpi="http://schemas.microsoft.com/office/word/2010/wordprocessingInk" xmlns:wne="http://schemas.microsoft.com/office/word/2006/wordml" xmlns:wps="http://schemas.microsoft.com/office/word/2010/wordprocessingShape" mc:Ignorable="w14 w15 wp14">
+<w15:people xmlns:wpc="http://schemas.microsoft.com/office/word/2010/wordprocessingCanvas" xmlns:cx="http://schemas.microsoft.com/office/drawing/2014/chartex" xmlns:cx1="http://schemas.microsoft.com/office/drawing/2015/9/8/chartex" xmlns:cx2="http://schemas.microsoft.com/office/drawing/2015/10/21/chartex" xmlns:cx3="http://schemas.microsoft.com/office/drawing/2016/5/9/chartex" xmlns:cx4="http://schemas.microsoft.com/office/drawing/2016/5/10/chartex" xmlns:cx5="http://schemas.microsoft.com/office/drawing/2016/5/11/chartex" xmlns:cx6="http://schemas.microsoft.com/office/drawing/2016/5/12/chartex" xmlns:cx7="http://schemas.microsoft.com/office/drawing/2016/5/13/chartex" xmlns:cx8="http://schemas.microsoft.com/office/drawing/2016/5/14/chartex" xmlns:mc="http://schemas.openxmlformats.org/markup-compatibility/2006" xmlns:aink="http://schemas.microsoft.com/office/drawing/2016/ink" xmlns:am3d="http://schemas.microsoft.com/office/drawing/2017/model3d" xmlns:o="urn:schemas-microsoft-com:office:office" xmlns:r="http://schemas.openxmlformats.org/officeDocument/2006/relationships" xmlns:m="http://schemas.openxmlformats.org/officeDocument/2006/math" xmlns:v="urn:schemas-microsoft-com:vml" xmlns:wp14="http://schemas.microsoft.com/office/word/2010/wordprocessingDrawing" xmlns:wp="http://schemas.openxmlformats.org/drawingml/2006/wordprocessingDrawing" xmlns:w10="urn:schemas-microsoft-com:office:word" xmlns:w="http://schemas.openxmlformats.org/wordprocessingml/2006/main" xmlns:w14="http://schemas.microsoft.com/office/word/2010/wordml" xmlns:w15="http://schemas.microsoft.com/office/word/2012/wordml" xmlns:w16cex="http://schemas.microsoft.com/office/word/2018/wordml/cex" xmlns:w16cid="http://schemas.microsoft.com/office/word/2016/wordml/cid" xmlns:w16="http://schemas.microsoft.com/office/word/2018/wordml" xmlns:w16se="http://schemas.microsoft.com/office/word/2015/wordml/symex" xmlns:wpg="http://schemas.microsoft.com/office/word/2010/wordprocessingGroup" xmlns:wpi="http://schemas.microsoft.com/office/word/2010/wordprocessingInk" xmlns:wne="http://schemas.microsoft.com/office/word/2006/wordml" xmlns:wps="http://schemas.microsoft.com/office/word/2010/wordprocessingShape" mc:Ignorable="w14 w15 w16se w16cid w16 w16cex wp14">
   <w15:person w15:author="Pedro Armas">
     <w15:presenceInfo w15:providerId="Windows Live" w15:userId="a665e30787f7f555"/>
   </w15:person>
@@ -812,7 +815,7 @@
 </file>
 
 <file path=word/styles.xml><?xml version="1.0" encoding="utf-8"?>
-<w:styles xmlns:mc="http://schemas.openxmlformats.org/markup-compatibility/2006" xmlns:r="http://schemas.openxmlformats.org/officeDocument/2006/relationships" xmlns:w="http://schemas.openxmlformats.org/wordprocessingml/2006/main" xmlns:w14="http://schemas.microsoft.com/office/word/2010/wordml" xmlns:w15="http://schemas.microsoft.com/office/word/2012/wordml" mc:Ignorable="w14 w15">
+<w:styles xmlns:mc="http://schemas.openxmlformats.org/markup-compatibility/2006" xmlns:r="http://schemas.openxmlformats.org/officeDocument/2006/relationships" xmlns:w="http://schemas.openxmlformats.org/wordprocessingml/2006/main" xmlns:w14="http://schemas.microsoft.com/office/word/2010/wordml" xmlns:w15="http://schemas.microsoft.com/office/word/2012/wordml" xmlns:w16cex="http://schemas.microsoft.com/office/word/2018/wordml/cex" xmlns:w16cid="http://schemas.microsoft.com/office/word/2016/wordml/cid" xmlns:w16="http://schemas.microsoft.com/office/word/2018/wordml" xmlns:w16se="http://schemas.microsoft.com/office/word/2015/wordml/symex" mc:Ignorable="w14 w15 w16se w16cid w16 w16cex">
   <w:docDefaults>
     <w:rPrDefault>
       <w:rPr>
@@ -828,7 +831,7 @@
       </w:pPr>
     </w:pPrDefault>
   </w:docDefaults>
-  <w:latentStyles w:defLockedState="0" w:defUIPriority="99" w:defSemiHidden="0" w:defUnhideWhenUsed="0" w:defQFormat="0" w:count="371">
+  <w:latentStyles w:defLockedState="0" w:defUIPriority="99" w:defSemiHidden="0" w:defUnhideWhenUsed="0" w:defQFormat="0" w:count="376">
     <w:lsdException w:name="Normal" w:uiPriority="0" w:qFormat="1"/>
     <w:lsdException w:name="heading 1" w:uiPriority="9" w:qFormat="1"/>
     <w:lsdException w:name="heading 2" w:semiHidden="1" w:uiPriority="9" w:unhideWhenUsed="1" w:qFormat="1"/>
@@ -934,7 +937,6 @@
     <w:lsdException w:name="HTML Sample" w:semiHidden="1" w:unhideWhenUsed="1"/>
     <w:lsdException w:name="HTML Typewriter" w:semiHidden="1" w:unhideWhenUsed="1"/>
     <w:lsdException w:name="HTML Variable" w:semiHidden="1" w:unhideWhenUsed="1"/>
-    <w:lsdException w:name="Normal Table" w:semiHidden="1" w:unhideWhenUsed="1"/>
     <w:lsdException w:name="annotation subject" w:semiHidden="1" w:unhideWhenUsed="1"/>
     <w:lsdException w:name="No List" w:semiHidden="1" w:unhideWhenUsed="1"/>
     <w:lsdException w:name="Outline List 1" w:semiHidden="1" w:unhideWhenUsed="1"/>
@@ -977,11 +979,8 @@
     <w:lsdException w:name="Table Contemporary" w:semiHidden="1" w:unhideWhenUsed="1"/>
     <w:lsdException w:name="Table Elegant" w:semiHidden="1" w:unhideWhenUsed="1"/>
     <w:lsdException w:name="Table Professional" w:semiHidden="1" w:unhideWhenUsed="1"/>
-    <w:lsdException w:name="Table Subtle 1" w:semiHidden="1" w:unhideWhenUsed="1"/>
     <w:lsdException w:name="Table Subtle 2" w:semiHidden="1" w:unhideWhenUsed="1"/>
     <w:lsdException w:name="Table Web 1" w:semiHidden="1" w:unhideWhenUsed="1"/>
-    <w:lsdException w:name="Table Web 2" w:semiHidden="1" w:unhideWhenUsed="1"/>
-    <w:lsdException w:name="Table Web 3" w:semiHidden="1" w:unhideWhenUsed="1"/>
     <w:lsdException w:name="Balloon Text" w:semiHidden="1" w:unhideWhenUsed="1"/>
     <w:lsdException w:name="Table Grid" w:uiPriority="39"/>
     <w:lsdException w:name="Table Theme" w:semiHidden="1" w:unhideWhenUsed="1"/>
@@ -1200,6 +1199,11 @@
     <w:lsdException w:name="List Table 5 Dark Accent 6" w:uiPriority="50"/>
     <w:lsdException w:name="List Table 6 Colorful Accent 6" w:uiPriority="51"/>
     <w:lsdException w:name="List Table 7 Colorful Accent 6" w:uiPriority="52"/>
+    <w:lsdException w:name="Mention" w:semiHidden="1" w:unhideWhenUsed="1"/>
+    <w:lsdException w:name="Smart Hyperlink" w:semiHidden="1" w:unhideWhenUsed="1"/>
+    <w:lsdException w:name="Hashtag" w:semiHidden="1" w:unhideWhenUsed="1"/>
+    <w:lsdException w:name="Unresolved Mention" w:semiHidden="1" w:unhideWhenUsed="1"/>
+    <w:lsdException w:name="Smart Link" w:semiHidden="1" w:unhideWhenUsed="1"/>
   </w:latentStyles>
   <w:style w:type="paragraph" w:default="1" w:styleId="Normal">
     <w:name w:val="Normal"/>

</xml_diff>

<commit_message>
Se agrega el nombre Daniel Hernández y el cargo de programador
</commit_message>
<xml_diff>
--- a/NovaTec.docx
+++ b/NovaTec.docx
@@ -1,6 +1,6 @@
 
 <file path=word/document.xml><?xml version="1.0" encoding="utf-8"?>
-<w:document xmlns:wpc="http://schemas.microsoft.com/office/word/2010/wordprocessingCanvas" xmlns:cx="http://schemas.microsoft.com/office/drawing/2014/chartex" xmlns:cx1="http://schemas.microsoft.com/office/drawing/2015/9/8/chartex" xmlns:cx2="http://schemas.microsoft.com/office/drawing/2015/10/21/chartex" xmlns:cx3="http://schemas.microsoft.com/office/drawing/2016/5/9/chartex" xmlns:cx4="http://schemas.microsoft.com/office/drawing/2016/5/10/chartex" xmlns:cx5="http://schemas.microsoft.com/office/drawing/2016/5/11/chartex" xmlns:cx6="http://schemas.microsoft.com/office/drawing/2016/5/12/chartex" xmlns:cx7="http://schemas.microsoft.com/office/drawing/2016/5/13/chartex" xmlns:cx8="http://schemas.microsoft.com/office/drawing/2016/5/14/chartex" xmlns:mc="http://schemas.openxmlformats.org/markup-compatibility/2006" xmlns:aink="http://schemas.microsoft.com/office/drawing/2016/ink" xmlns:am3d="http://schemas.microsoft.com/office/drawing/2017/model3d" xmlns:o="urn:schemas-microsoft-com:office:office" xmlns:r="http://schemas.openxmlformats.org/officeDocument/2006/relationships" xmlns:m="http://schemas.openxmlformats.org/officeDocument/2006/math" xmlns:v="urn:schemas-microsoft-com:vml" xmlns:wp14="http://schemas.microsoft.com/office/word/2010/wordprocessingDrawing" xmlns:wp="http://schemas.openxmlformats.org/drawingml/2006/wordprocessingDrawing" xmlns:w10="urn:schemas-microsoft-com:office:word" xmlns:w="http://schemas.openxmlformats.org/wordprocessingml/2006/main" xmlns:w14="http://schemas.microsoft.com/office/word/2010/wordml" xmlns:w15="http://schemas.microsoft.com/office/word/2012/wordml" xmlns:w16cex="http://schemas.microsoft.com/office/word/2018/wordml/cex" xmlns:w16cid="http://schemas.microsoft.com/office/word/2016/wordml/cid" xmlns:w16="http://schemas.microsoft.com/office/word/2018/wordml" xmlns:w16se="http://schemas.microsoft.com/office/word/2015/wordml/symex" xmlns:wpg="http://schemas.microsoft.com/office/word/2010/wordprocessingGroup" xmlns:wpi="http://schemas.microsoft.com/office/word/2010/wordprocessingInk" xmlns:wne="http://schemas.microsoft.com/office/word/2006/wordml" xmlns:wps="http://schemas.microsoft.com/office/word/2010/wordprocessingShape" mc:Ignorable="w14 w15 w16se w16cid w16 w16cex wp14">
+<w:document xmlns:wpc="http://schemas.microsoft.com/office/word/2010/wordprocessingCanvas" xmlns:mc="http://schemas.openxmlformats.org/markup-compatibility/2006" xmlns:o="urn:schemas-microsoft-com:office:office" xmlns:r="http://schemas.openxmlformats.org/officeDocument/2006/relationships" xmlns:m="http://schemas.openxmlformats.org/officeDocument/2006/math" xmlns:v="urn:schemas-microsoft-com:vml" xmlns:wp14="http://schemas.microsoft.com/office/word/2010/wordprocessingDrawing" xmlns:wp="http://schemas.openxmlformats.org/drawingml/2006/wordprocessingDrawing" xmlns:w10="urn:schemas-microsoft-com:office:word" xmlns:w="http://schemas.openxmlformats.org/wordprocessingml/2006/main" xmlns:w14="http://schemas.microsoft.com/office/word/2010/wordml" xmlns:w15="http://schemas.microsoft.com/office/word/2012/wordml" xmlns:wpg="http://schemas.microsoft.com/office/word/2010/wordprocessingGroup" xmlns:wpi="http://schemas.microsoft.com/office/word/2010/wordprocessingInk" xmlns:wne="http://schemas.microsoft.com/office/word/2006/wordml" xmlns:wps="http://schemas.microsoft.com/office/word/2010/wordprocessingShape" mc:Ignorable="w14 w15 wp14">
   <w:body>
     <w:p>
       <w:pPr>
@@ -45,7 +45,7 @@
                     </pic:cNvPicPr>
                   </pic:nvPicPr>
                   <pic:blipFill>
-                    <a:blip r:embed="rId8" cstate="print">
+                    <a:blip r:embed="rId6" cstate="print">
                       <a:extLst>
                         <a:ext uri="{28A0092B-C50C-407E-A947-70E740481C1C}">
                           <a14:useLocalDpi xmlns:a14="http://schemas.microsoft.com/office/drawing/2010/main" val="0"/>
@@ -297,6 +297,7 @@
           <w:sz w:val="40"/>
         </w:rPr>
       </w:pPr>
+      <w:proofErr w:type="spellStart"/>
       <w:r>
         <w:rPr>
           <w:rFonts w:ascii="Arial" w:hAnsi="Arial" w:cs="Arial"/>
@@ -305,6 +306,7 @@
         </w:rPr>
         <w:t>NovaTec</w:t>
       </w:r>
+      <w:proofErr w:type="spellEnd"/>
     </w:p>
     <w:p>
       <w:pPr>
@@ -677,7 +679,23 @@
           <w:rFonts w:ascii="Arial" w:hAnsi="Arial" w:cs="Arial"/>
           <w:sz w:val="24"/>
         </w:rPr>
-        <w:t>Sergio Daniel Gómez Chico --------------------------------------------------- Scrum Master</w:t>
+        <w:t xml:space="preserve">Sergio Daniel Gómez Chico --------------------------------------------------- </w:t>
+      </w:r>
+      <w:proofErr w:type="spellStart"/>
+      <w:r>
+        <w:rPr>
+          <w:rFonts w:ascii="Arial" w:hAnsi="Arial" w:cs="Arial"/>
+          <w:sz w:val="24"/>
+        </w:rPr>
+        <w:t>Scrum</w:t>
+      </w:r>
+      <w:proofErr w:type="spellEnd"/>
+      <w:r>
+        <w:rPr>
+          <w:rFonts w:ascii="Arial" w:hAnsi="Arial" w:cs="Arial"/>
+          <w:sz w:val="24"/>
+        </w:rPr>
+        <w:t xml:space="preserve"> Master</w:t>
       </w:r>
     </w:p>
     <w:p>
@@ -697,7 +715,27 @@
           <w:rFonts w:ascii="Arial" w:hAnsi="Arial" w:cs="Arial"/>
           <w:sz w:val="24"/>
         </w:rPr>
-        <w:t>Juan David Hernández Godínez ---------------------------------------------</w:t>
+        <w:t>Juan David Hernández Godínez --------------------------------------------- Programador</w:t>
+      </w:r>
+    </w:p>
+    <w:p>
+      <w:pPr>
+        <w:pStyle w:val="Sinespaciado"/>
+        <w:tabs>
+          <w:tab w:val="left" w:pos="5670"/>
+        </w:tabs>
+        <w:spacing w:line="276" w:lineRule="auto"/>
+        <w:rPr>
+          <w:rFonts w:ascii="Arial" w:hAnsi="Arial" w:cs="Arial"/>
+          <w:sz w:val="24"/>
+        </w:rPr>
+      </w:pPr>
+      <w:r>
+        <w:rPr>
+          <w:rFonts w:ascii="Arial" w:hAnsi="Arial" w:cs="Arial"/>
+          <w:sz w:val="24"/>
+        </w:rPr>
+        <w:t xml:space="preserve">Daniel Alejandro Hernández Reyes ----------------------------------------- </w:t>
       </w:r>
       <w:bookmarkStart w:id="3" w:name="_GoBack"/>
       <w:bookmarkEnd w:id="3"/>
@@ -706,7 +744,7 @@
           <w:rFonts w:ascii="Arial" w:hAnsi="Arial" w:cs="Arial"/>
           <w:sz w:val="24"/>
         </w:rPr>
-        <w:t xml:space="preserve"> Programador</w:t>
+        <w:t>Programador</w:t>
       </w:r>
     </w:p>
     <w:p>
@@ -730,7 +768,7 @@
 </file>
 
 <file path=word/comments.xml><?xml version="1.0" encoding="utf-8"?>
-<w:comments xmlns:wpc="http://schemas.microsoft.com/office/word/2010/wordprocessingCanvas" xmlns:cx="http://schemas.microsoft.com/office/drawing/2014/chartex" xmlns:cx1="http://schemas.microsoft.com/office/drawing/2015/9/8/chartex" xmlns:cx2="http://schemas.microsoft.com/office/drawing/2015/10/21/chartex" xmlns:cx3="http://schemas.microsoft.com/office/drawing/2016/5/9/chartex" xmlns:cx4="http://schemas.microsoft.com/office/drawing/2016/5/10/chartex" xmlns:cx5="http://schemas.microsoft.com/office/drawing/2016/5/11/chartex" xmlns:cx6="http://schemas.microsoft.com/office/drawing/2016/5/12/chartex" xmlns:cx7="http://schemas.microsoft.com/office/drawing/2016/5/13/chartex" xmlns:cx8="http://schemas.microsoft.com/office/drawing/2016/5/14/chartex" xmlns:mc="http://schemas.openxmlformats.org/markup-compatibility/2006" xmlns:aink="http://schemas.microsoft.com/office/drawing/2016/ink" xmlns:am3d="http://schemas.microsoft.com/office/drawing/2017/model3d" xmlns:o="urn:schemas-microsoft-com:office:office" xmlns:r="http://schemas.openxmlformats.org/officeDocument/2006/relationships" xmlns:m="http://schemas.openxmlformats.org/officeDocument/2006/math" xmlns:v="urn:schemas-microsoft-com:vml" xmlns:wp14="http://schemas.microsoft.com/office/word/2010/wordprocessingDrawing" xmlns:wp="http://schemas.openxmlformats.org/drawingml/2006/wordprocessingDrawing" xmlns:w10="urn:schemas-microsoft-com:office:word" xmlns:w="http://schemas.openxmlformats.org/wordprocessingml/2006/main" xmlns:w14="http://schemas.microsoft.com/office/word/2010/wordml" xmlns:w15="http://schemas.microsoft.com/office/word/2012/wordml" xmlns:w16cex="http://schemas.microsoft.com/office/word/2018/wordml/cex" xmlns:w16cid="http://schemas.microsoft.com/office/word/2016/wordml/cid" xmlns:w16="http://schemas.microsoft.com/office/word/2018/wordml" xmlns:w16se="http://schemas.microsoft.com/office/word/2015/wordml/symex" xmlns:wpg="http://schemas.microsoft.com/office/word/2010/wordprocessingGroup" xmlns:wpi="http://schemas.microsoft.com/office/word/2010/wordprocessingInk" xmlns:wne="http://schemas.microsoft.com/office/word/2006/wordml" xmlns:wps="http://schemas.microsoft.com/office/word/2010/wordprocessingShape" mc:Ignorable="w14 w15 w16se w16cid w16 w16cex wp14">
+<w:comments xmlns:wpc="http://schemas.microsoft.com/office/word/2010/wordprocessingCanvas" xmlns:mc="http://schemas.openxmlformats.org/markup-compatibility/2006" xmlns:o="urn:schemas-microsoft-com:office:office" xmlns:r="http://schemas.openxmlformats.org/officeDocument/2006/relationships" xmlns:m="http://schemas.openxmlformats.org/officeDocument/2006/math" xmlns:v="urn:schemas-microsoft-com:vml" xmlns:wp14="http://schemas.microsoft.com/office/word/2010/wordprocessingDrawing" xmlns:wp="http://schemas.openxmlformats.org/drawingml/2006/wordprocessingDrawing" xmlns:w10="urn:schemas-microsoft-com:office:word" xmlns:w="http://schemas.openxmlformats.org/wordprocessingml/2006/main" xmlns:w14="http://schemas.microsoft.com/office/word/2010/wordml" xmlns:w15="http://schemas.microsoft.com/office/word/2012/wordml" xmlns:wpg="http://schemas.microsoft.com/office/word/2010/wordprocessingGroup" xmlns:wpi="http://schemas.microsoft.com/office/word/2010/wordprocessingInk" xmlns:wne="http://schemas.microsoft.com/office/word/2006/wordml" xmlns:wps="http://schemas.microsoft.com/office/word/2010/wordprocessingShape" mc:Ignorable="w14 w15 wp14">
   <w:comment w:id="0" w:author="Pedro Armas" w:date="2023-11-27T00:25:00Z" w:initials="PA">
     <w:p>
       <w:pPr>
@@ -783,7 +821,7 @@
 </file>
 
 <file path=word/commentsExtended.xml><?xml version="1.0" encoding="utf-8"?>
-<w15:commentsEx xmlns:wpc="http://schemas.microsoft.com/office/word/2010/wordprocessingCanvas" xmlns:cx="http://schemas.microsoft.com/office/drawing/2014/chartex" xmlns:cx1="http://schemas.microsoft.com/office/drawing/2015/9/8/chartex" xmlns:cx2="http://schemas.microsoft.com/office/drawing/2015/10/21/chartex" xmlns:cx3="http://schemas.microsoft.com/office/drawing/2016/5/9/chartex" xmlns:cx4="http://schemas.microsoft.com/office/drawing/2016/5/10/chartex" xmlns:cx5="http://schemas.microsoft.com/office/drawing/2016/5/11/chartex" xmlns:cx6="http://schemas.microsoft.com/office/drawing/2016/5/12/chartex" xmlns:cx7="http://schemas.microsoft.com/office/drawing/2016/5/13/chartex" xmlns:cx8="http://schemas.microsoft.com/office/drawing/2016/5/14/chartex" xmlns:mc="http://schemas.openxmlformats.org/markup-compatibility/2006" xmlns:aink="http://schemas.microsoft.com/office/drawing/2016/ink" xmlns:am3d="http://schemas.microsoft.com/office/drawing/2017/model3d" xmlns:o="urn:schemas-microsoft-com:office:office" xmlns:r="http://schemas.openxmlformats.org/officeDocument/2006/relationships" xmlns:m="http://schemas.openxmlformats.org/officeDocument/2006/math" xmlns:v="urn:schemas-microsoft-com:vml" xmlns:wp14="http://schemas.microsoft.com/office/word/2010/wordprocessingDrawing" xmlns:wp="http://schemas.openxmlformats.org/drawingml/2006/wordprocessingDrawing" xmlns:w10="urn:schemas-microsoft-com:office:word" xmlns:w="http://schemas.openxmlformats.org/wordprocessingml/2006/main" xmlns:w14="http://schemas.microsoft.com/office/word/2010/wordml" xmlns:w15="http://schemas.microsoft.com/office/word/2012/wordml" xmlns:w16cex="http://schemas.microsoft.com/office/word/2018/wordml/cex" xmlns:w16cid="http://schemas.microsoft.com/office/word/2016/wordml/cid" xmlns:w16="http://schemas.microsoft.com/office/word/2018/wordml" xmlns:w16se="http://schemas.microsoft.com/office/word/2015/wordml/symex" xmlns:wpg="http://schemas.microsoft.com/office/word/2010/wordprocessingGroup" xmlns:wpi="http://schemas.microsoft.com/office/word/2010/wordprocessingInk" xmlns:wne="http://schemas.microsoft.com/office/word/2006/wordml" xmlns:wps="http://schemas.microsoft.com/office/word/2010/wordprocessingShape" mc:Ignorable="w14 w15 w16se w16cid w16 w16cex wp14">
+<w15:commentsEx xmlns:wpc="http://schemas.microsoft.com/office/word/2010/wordprocessingCanvas" xmlns:mc="http://schemas.openxmlformats.org/markup-compatibility/2006" xmlns:o="urn:schemas-microsoft-com:office:office" xmlns:r="http://schemas.openxmlformats.org/officeDocument/2006/relationships" xmlns:m="http://schemas.openxmlformats.org/officeDocument/2006/math" xmlns:v="urn:schemas-microsoft-com:vml" xmlns:wp14="http://schemas.microsoft.com/office/word/2010/wordprocessingDrawing" xmlns:wp="http://schemas.openxmlformats.org/drawingml/2006/wordprocessingDrawing" xmlns:w10="urn:schemas-microsoft-com:office:word" xmlns:w="http://schemas.openxmlformats.org/wordprocessingml/2006/main" xmlns:w14="http://schemas.microsoft.com/office/word/2010/wordml" xmlns:w15="http://schemas.microsoft.com/office/word/2012/wordml" xmlns:wpg="http://schemas.microsoft.com/office/word/2010/wordprocessingGroup" xmlns:wpi="http://schemas.microsoft.com/office/word/2010/wordprocessingInk" xmlns:wne="http://schemas.microsoft.com/office/word/2006/wordml" xmlns:wps="http://schemas.microsoft.com/office/word/2010/wordprocessingShape" mc:Ignorable="w14 w15 wp14">
   <w15:commentEx w15:paraId="34D7B734" w15:done="0"/>
   <w15:commentEx w15:paraId="1AF62A36" w15:done="0"/>
   <w15:commentEx w15:paraId="00D7F781" w15:done="0"/>
@@ -807,7 +845,7 @@
 </file>
 
 <file path=word/people.xml><?xml version="1.0" encoding="utf-8"?>
-<w15:people xmlns:wpc="http://schemas.microsoft.com/office/word/2010/wordprocessingCanvas" xmlns:cx="http://schemas.microsoft.com/office/drawing/2014/chartex" xmlns:cx1="http://schemas.microsoft.com/office/drawing/2015/9/8/chartex" xmlns:cx2="http://schemas.microsoft.com/office/drawing/2015/10/21/chartex" xmlns:cx3="http://schemas.microsoft.com/office/drawing/2016/5/9/chartex" xmlns:cx4="http://schemas.microsoft.com/office/drawing/2016/5/10/chartex" xmlns:cx5="http://schemas.microsoft.com/office/drawing/2016/5/11/chartex" xmlns:cx6="http://schemas.microsoft.com/office/drawing/2016/5/12/chartex" xmlns:cx7="http://schemas.microsoft.com/office/drawing/2016/5/13/chartex" xmlns:cx8="http://schemas.microsoft.com/office/drawing/2016/5/14/chartex" xmlns:mc="http://schemas.openxmlformats.org/markup-compatibility/2006" xmlns:aink="http://schemas.microsoft.com/office/drawing/2016/ink" xmlns:am3d="http://schemas.microsoft.com/office/drawing/2017/model3d" xmlns:o="urn:schemas-microsoft-com:office:office" xmlns:r="http://schemas.openxmlformats.org/officeDocument/2006/relationships" xmlns:m="http://schemas.openxmlformats.org/officeDocument/2006/math" xmlns:v="urn:schemas-microsoft-com:vml" xmlns:wp14="http://schemas.microsoft.com/office/word/2010/wordprocessingDrawing" xmlns:wp="http://schemas.openxmlformats.org/drawingml/2006/wordprocessingDrawing" xmlns:w10="urn:schemas-microsoft-com:office:word" xmlns:w="http://schemas.openxmlformats.org/wordprocessingml/2006/main" xmlns:w14="http://schemas.microsoft.com/office/word/2010/wordml" xmlns:w15="http://schemas.microsoft.com/office/word/2012/wordml" xmlns:w16cex="http://schemas.microsoft.com/office/word/2018/wordml/cex" xmlns:w16cid="http://schemas.microsoft.com/office/word/2016/wordml/cid" xmlns:w16="http://schemas.microsoft.com/office/word/2018/wordml" xmlns:w16se="http://schemas.microsoft.com/office/word/2015/wordml/symex" xmlns:wpg="http://schemas.microsoft.com/office/word/2010/wordprocessingGroup" xmlns:wpi="http://schemas.microsoft.com/office/word/2010/wordprocessingInk" xmlns:wne="http://schemas.microsoft.com/office/word/2006/wordml" xmlns:wps="http://schemas.microsoft.com/office/word/2010/wordprocessingShape" mc:Ignorable="w14 w15 w16se w16cid w16 w16cex wp14">
+<w15:people xmlns:wpc="http://schemas.microsoft.com/office/word/2010/wordprocessingCanvas" xmlns:mc="http://schemas.openxmlformats.org/markup-compatibility/2006" xmlns:o="urn:schemas-microsoft-com:office:office" xmlns:r="http://schemas.openxmlformats.org/officeDocument/2006/relationships" xmlns:m="http://schemas.openxmlformats.org/officeDocument/2006/math" xmlns:v="urn:schemas-microsoft-com:vml" xmlns:wp14="http://schemas.microsoft.com/office/word/2010/wordprocessingDrawing" xmlns:wp="http://schemas.openxmlformats.org/drawingml/2006/wordprocessingDrawing" xmlns:w10="urn:schemas-microsoft-com:office:word" xmlns:w="http://schemas.openxmlformats.org/wordprocessingml/2006/main" xmlns:w14="http://schemas.microsoft.com/office/word/2010/wordml" xmlns:w15="http://schemas.microsoft.com/office/word/2012/wordml" xmlns:wpg="http://schemas.microsoft.com/office/word/2010/wordprocessingGroup" xmlns:wpi="http://schemas.microsoft.com/office/word/2010/wordprocessingInk" xmlns:wne="http://schemas.microsoft.com/office/word/2006/wordml" xmlns:wps="http://schemas.microsoft.com/office/word/2010/wordprocessingShape" mc:Ignorable="w14 w15 wp14">
   <w15:person w15:author="Pedro Armas">
     <w15:presenceInfo w15:providerId="Windows Live" w15:userId="a665e30787f7f555"/>
   </w15:person>
@@ -815,7 +853,7 @@
 </file>
 
 <file path=word/styles.xml><?xml version="1.0" encoding="utf-8"?>
-<w:styles xmlns:mc="http://schemas.openxmlformats.org/markup-compatibility/2006" xmlns:r="http://schemas.openxmlformats.org/officeDocument/2006/relationships" xmlns:w="http://schemas.openxmlformats.org/wordprocessingml/2006/main" xmlns:w14="http://schemas.microsoft.com/office/word/2010/wordml" xmlns:w15="http://schemas.microsoft.com/office/word/2012/wordml" xmlns:w16cex="http://schemas.microsoft.com/office/word/2018/wordml/cex" xmlns:w16cid="http://schemas.microsoft.com/office/word/2016/wordml/cid" xmlns:w16="http://schemas.microsoft.com/office/word/2018/wordml" xmlns:w16se="http://schemas.microsoft.com/office/word/2015/wordml/symex" mc:Ignorable="w14 w15 w16se w16cid w16 w16cex">
+<w:styles xmlns:mc="http://schemas.openxmlformats.org/markup-compatibility/2006" xmlns:r="http://schemas.openxmlformats.org/officeDocument/2006/relationships" xmlns:w="http://schemas.openxmlformats.org/wordprocessingml/2006/main" xmlns:w14="http://schemas.microsoft.com/office/word/2010/wordml" xmlns:w15="http://schemas.microsoft.com/office/word/2012/wordml" mc:Ignorable="w14 w15">
   <w:docDefaults>
     <w:rPrDefault>
       <w:rPr>
@@ -831,7 +869,7 @@
       </w:pPr>
     </w:pPrDefault>
   </w:docDefaults>
-  <w:latentStyles w:defLockedState="0" w:defUIPriority="99" w:defSemiHidden="0" w:defUnhideWhenUsed="0" w:defQFormat="0" w:count="376">
+  <w:latentStyles w:defLockedState="0" w:defUIPriority="99" w:defSemiHidden="0" w:defUnhideWhenUsed="0" w:defQFormat="0" w:count="371">
     <w:lsdException w:name="Normal" w:uiPriority="0" w:qFormat="1"/>
     <w:lsdException w:name="heading 1" w:uiPriority="9" w:qFormat="1"/>
     <w:lsdException w:name="heading 2" w:semiHidden="1" w:uiPriority="9" w:unhideWhenUsed="1" w:qFormat="1"/>
@@ -937,6 +975,7 @@
     <w:lsdException w:name="HTML Sample" w:semiHidden="1" w:unhideWhenUsed="1"/>
     <w:lsdException w:name="HTML Typewriter" w:semiHidden="1" w:unhideWhenUsed="1"/>
     <w:lsdException w:name="HTML Variable" w:semiHidden="1" w:unhideWhenUsed="1"/>
+    <w:lsdException w:name="Normal Table" w:semiHidden="1" w:unhideWhenUsed="1"/>
     <w:lsdException w:name="annotation subject" w:semiHidden="1" w:unhideWhenUsed="1"/>
     <w:lsdException w:name="No List" w:semiHidden="1" w:unhideWhenUsed="1"/>
     <w:lsdException w:name="Outline List 1" w:semiHidden="1" w:unhideWhenUsed="1"/>
@@ -979,8 +1018,11 @@
     <w:lsdException w:name="Table Contemporary" w:semiHidden="1" w:unhideWhenUsed="1"/>
     <w:lsdException w:name="Table Elegant" w:semiHidden="1" w:unhideWhenUsed="1"/>
     <w:lsdException w:name="Table Professional" w:semiHidden="1" w:unhideWhenUsed="1"/>
+    <w:lsdException w:name="Table Subtle 1" w:semiHidden="1" w:unhideWhenUsed="1"/>
     <w:lsdException w:name="Table Subtle 2" w:semiHidden="1" w:unhideWhenUsed="1"/>
     <w:lsdException w:name="Table Web 1" w:semiHidden="1" w:unhideWhenUsed="1"/>
+    <w:lsdException w:name="Table Web 2" w:semiHidden="1" w:unhideWhenUsed="1"/>
+    <w:lsdException w:name="Table Web 3" w:semiHidden="1" w:unhideWhenUsed="1"/>
     <w:lsdException w:name="Balloon Text" w:semiHidden="1" w:unhideWhenUsed="1"/>
     <w:lsdException w:name="Table Grid" w:uiPriority="39"/>
     <w:lsdException w:name="Table Theme" w:semiHidden="1" w:unhideWhenUsed="1"/>
@@ -1199,11 +1241,6 @@
     <w:lsdException w:name="List Table 5 Dark Accent 6" w:uiPriority="50"/>
     <w:lsdException w:name="List Table 6 Colorful Accent 6" w:uiPriority="51"/>
     <w:lsdException w:name="List Table 7 Colorful Accent 6" w:uiPriority="52"/>
-    <w:lsdException w:name="Mention" w:semiHidden="1" w:unhideWhenUsed="1"/>
-    <w:lsdException w:name="Smart Hyperlink" w:semiHidden="1" w:unhideWhenUsed="1"/>
-    <w:lsdException w:name="Hashtag" w:semiHidden="1" w:unhideWhenUsed="1"/>
-    <w:lsdException w:name="Unresolved Mention" w:semiHidden="1" w:unhideWhenUsed="1"/>
-    <w:lsdException w:name="Smart Link" w:semiHidden="1" w:unhideWhenUsed="1"/>
   </w:latentStyles>
   <w:style w:type="paragraph" w:default="1" w:styleId="Normal">
     <w:name w:val="Normal"/>

</xml_diff>

<commit_message>
Se arregla error de merge en archivo word
</commit_message>
<xml_diff>
--- a/NovaTec.docx
+++ b/NovaTec.docx
@@ -1,6 +1,6 @@
 
 <file path=word/document.xml><?xml version="1.0" encoding="utf-8"?>
-<w:document xmlns:wpc="http://schemas.microsoft.com/office/word/2010/wordprocessingCanvas" xmlns:mc="http://schemas.openxmlformats.org/markup-compatibility/2006" xmlns:o="urn:schemas-microsoft-com:office:office" xmlns:r="http://schemas.openxmlformats.org/officeDocument/2006/relationships" xmlns:m="http://schemas.openxmlformats.org/officeDocument/2006/math" xmlns:v="urn:schemas-microsoft-com:vml" xmlns:wp14="http://schemas.microsoft.com/office/word/2010/wordprocessingDrawing" xmlns:wp="http://schemas.openxmlformats.org/drawingml/2006/wordprocessingDrawing" xmlns:w10="urn:schemas-microsoft-com:office:word" xmlns:w="http://schemas.openxmlformats.org/wordprocessingml/2006/main" xmlns:w14="http://schemas.microsoft.com/office/word/2010/wordml" xmlns:w15="http://schemas.microsoft.com/office/word/2012/wordml" xmlns:wpg="http://schemas.microsoft.com/office/word/2010/wordprocessingGroup" xmlns:wpi="http://schemas.microsoft.com/office/word/2010/wordprocessingInk" xmlns:wne="http://schemas.microsoft.com/office/word/2006/wordml" xmlns:wps="http://schemas.microsoft.com/office/word/2010/wordprocessingShape" mc:Ignorable="w14 w15 wp14">
+<w:document xmlns:wpc="http://schemas.microsoft.com/office/word/2010/wordprocessingCanvas" xmlns:cx="http://schemas.microsoft.com/office/drawing/2014/chartex" xmlns:cx1="http://schemas.microsoft.com/office/drawing/2015/9/8/chartex" xmlns:cx2="http://schemas.microsoft.com/office/drawing/2015/10/21/chartex" xmlns:cx3="http://schemas.microsoft.com/office/drawing/2016/5/9/chartex" xmlns:cx4="http://schemas.microsoft.com/office/drawing/2016/5/10/chartex" xmlns:cx5="http://schemas.microsoft.com/office/drawing/2016/5/11/chartex" xmlns:cx6="http://schemas.microsoft.com/office/drawing/2016/5/12/chartex" xmlns:cx7="http://schemas.microsoft.com/office/drawing/2016/5/13/chartex" xmlns:cx8="http://schemas.microsoft.com/office/drawing/2016/5/14/chartex" xmlns:mc="http://schemas.openxmlformats.org/markup-compatibility/2006" xmlns:aink="http://schemas.microsoft.com/office/drawing/2016/ink" xmlns:am3d="http://schemas.microsoft.com/office/drawing/2017/model3d" xmlns:o="urn:schemas-microsoft-com:office:office" xmlns:oel="http://schemas.microsoft.com/office/2019/extlst" xmlns:r="http://schemas.openxmlformats.org/officeDocument/2006/relationships" xmlns:m="http://schemas.openxmlformats.org/officeDocument/2006/math" xmlns:v="urn:schemas-microsoft-com:vml" xmlns:wp14="http://schemas.microsoft.com/office/word/2010/wordprocessingDrawing" xmlns:wp="http://schemas.openxmlformats.org/drawingml/2006/wordprocessingDrawing" xmlns:w10="urn:schemas-microsoft-com:office:word" xmlns:w="http://schemas.openxmlformats.org/wordprocessingml/2006/main" xmlns:w14="http://schemas.microsoft.com/office/word/2010/wordml" xmlns:w15="http://schemas.microsoft.com/office/word/2012/wordml" xmlns:w16cex="http://schemas.microsoft.com/office/word/2018/wordml/cex" xmlns:w16cid="http://schemas.microsoft.com/office/word/2016/wordml/cid" xmlns:w16="http://schemas.microsoft.com/office/word/2018/wordml" xmlns:w16du="http://schemas.microsoft.com/office/word/2023/wordml/word16du" xmlns:w16sdtdh="http://schemas.microsoft.com/office/word/2020/wordml/sdtdatahash" xmlns:w16se="http://schemas.microsoft.com/office/word/2015/wordml/symex" xmlns:wpg="http://schemas.microsoft.com/office/word/2010/wordprocessingGroup" xmlns:wpi="http://schemas.microsoft.com/office/word/2010/wordprocessingInk" xmlns:wne="http://schemas.microsoft.com/office/word/2006/wordml" xmlns:wps="http://schemas.microsoft.com/office/word/2010/wordprocessingShape" mc:Ignorable="w14 w15 w16se w16cid w16 w16cex w16sdtdh w16du wp14">
   <w:body>
     <w:p>
       <w:pPr>
@@ -45,7 +45,7 @@
                     </pic:cNvPicPr>
                   </pic:nvPicPr>
                   <pic:blipFill>
-                    <a:blip r:embed="rId6" cstate="print">
+                    <a:blip r:embed="rId8" cstate="print">
                       <a:extLst>
                         <a:ext uri="{28A0092B-C50C-407E-A947-70E740481C1C}">
                           <a14:useLocalDpi xmlns:a14="http://schemas.microsoft.com/office/drawing/2010/main" val="0"/>
@@ -297,7 +297,6 @@
           <w:sz w:val="40"/>
         </w:rPr>
       </w:pPr>
-      <w:proofErr w:type="spellStart"/>
       <w:r>
         <w:rPr>
           <w:rFonts w:ascii="Arial" w:hAnsi="Arial" w:cs="Arial"/>
@@ -306,7 +305,6 @@
         </w:rPr>
         <w:t>NovaTec</w:t>
       </w:r>
-      <w:proofErr w:type="spellEnd"/>
     </w:p>
     <w:p>
       <w:pPr>
@@ -679,23 +677,7 @@
           <w:rFonts w:ascii="Arial" w:hAnsi="Arial" w:cs="Arial"/>
           <w:sz w:val="24"/>
         </w:rPr>
-        <w:t xml:space="preserve">Sergio Daniel Gómez Chico --------------------------------------------------- </w:t>
-      </w:r>
-      <w:proofErr w:type="spellStart"/>
-      <w:r>
-        <w:rPr>
-          <w:rFonts w:ascii="Arial" w:hAnsi="Arial" w:cs="Arial"/>
-          <w:sz w:val="24"/>
-        </w:rPr>
-        <w:t>Scrum</w:t>
-      </w:r>
-      <w:proofErr w:type="spellEnd"/>
-      <w:r>
-        <w:rPr>
-          <w:rFonts w:ascii="Arial" w:hAnsi="Arial" w:cs="Arial"/>
-          <w:sz w:val="24"/>
-        </w:rPr>
-        <w:t xml:space="preserve"> Master</w:t>
+        <w:t>Sergio Daniel Gómez Chico --------------------------------------------------- Scrum Master</w:t>
       </w:r>
     </w:p>
     <w:p>
@@ -707,8 +689,6 @@
         <w:spacing w:line="276" w:lineRule="auto"/>
         <w:jc w:val="center"/>
       </w:pPr>
-      <w:bookmarkStart w:id="3" w:name="_GoBack"/>
-      <w:bookmarkEnd w:id="3"/>
     </w:p>
     <w:sectPr>
       <w:pgSz w:w="12240" w:h="15840"/>
@@ -721,7 +701,7 @@
 </file>
 
 <file path=word/comments.xml><?xml version="1.0" encoding="utf-8"?>
-<w:comments xmlns:wpc="http://schemas.microsoft.com/office/word/2010/wordprocessingCanvas" xmlns:mc="http://schemas.openxmlformats.org/markup-compatibility/2006" xmlns:o="urn:schemas-microsoft-com:office:office" xmlns:r="http://schemas.openxmlformats.org/officeDocument/2006/relationships" xmlns:m="http://schemas.openxmlformats.org/officeDocument/2006/math" xmlns:v="urn:schemas-microsoft-com:vml" xmlns:wp14="http://schemas.microsoft.com/office/word/2010/wordprocessingDrawing" xmlns:wp="http://schemas.openxmlformats.org/drawingml/2006/wordprocessingDrawing" xmlns:w10="urn:schemas-microsoft-com:office:word" xmlns:w="http://schemas.openxmlformats.org/wordprocessingml/2006/main" xmlns:w14="http://schemas.microsoft.com/office/word/2010/wordml" xmlns:w15="http://schemas.microsoft.com/office/word/2012/wordml" xmlns:wpg="http://schemas.microsoft.com/office/word/2010/wordprocessingGroup" xmlns:wpi="http://schemas.microsoft.com/office/word/2010/wordprocessingInk" xmlns:wne="http://schemas.microsoft.com/office/word/2006/wordml" xmlns:wps="http://schemas.microsoft.com/office/word/2010/wordprocessingShape" mc:Ignorable="w14 w15 wp14">
+<w:comments xmlns:wpc="http://schemas.microsoft.com/office/word/2010/wordprocessingCanvas" xmlns:cx="http://schemas.microsoft.com/office/drawing/2014/chartex" xmlns:cx1="http://schemas.microsoft.com/office/drawing/2015/9/8/chartex" xmlns:cx2="http://schemas.microsoft.com/office/drawing/2015/10/21/chartex" xmlns:cx3="http://schemas.microsoft.com/office/drawing/2016/5/9/chartex" xmlns:cx4="http://schemas.microsoft.com/office/drawing/2016/5/10/chartex" xmlns:cx5="http://schemas.microsoft.com/office/drawing/2016/5/11/chartex" xmlns:cx6="http://schemas.microsoft.com/office/drawing/2016/5/12/chartex" xmlns:cx7="http://schemas.microsoft.com/office/drawing/2016/5/13/chartex" xmlns:cx8="http://schemas.microsoft.com/office/drawing/2016/5/14/chartex" xmlns:mc="http://schemas.openxmlformats.org/markup-compatibility/2006" xmlns:aink="http://schemas.microsoft.com/office/drawing/2016/ink" xmlns:am3d="http://schemas.microsoft.com/office/drawing/2017/model3d" xmlns:o="urn:schemas-microsoft-com:office:office" xmlns:oel="http://schemas.microsoft.com/office/2019/extlst" xmlns:r="http://schemas.openxmlformats.org/officeDocument/2006/relationships" xmlns:m="http://schemas.openxmlformats.org/officeDocument/2006/math" xmlns:v="urn:schemas-microsoft-com:vml" xmlns:wp14="http://schemas.microsoft.com/office/word/2010/wordprocessingDrawing" xmlns:wp="http://schemas.openxmlformats.org/drawingml/2006/wordprocessingDrawing" xmlns:w10="urn:schemas-microsoft-com:office:word" xmlns:w="http://schemas.openxmlformats.org/wordprocessingml/2006/main" xmlns:w14="http://schemas.microsoft.com/office/word/2010/wordml" xmlns:w15="http://schemas.microsoft.com/office/word/2012/wordml" xmlns:w16cex="http://schemas.microsoft.com/office/word/2018/wordml/cex" xmlns:w16cid="http://schemas.microsoft.com/office/word/2016/wordml/cid" xmlns:w16="http://schemas.microsoft.com/office/word/2018/wordml" xmlns:w16du="http://schemas.microsoft.com/office/word/2023/wordml/word16du" xmlns:w16sdtdh="http://schemas.microsoft.com/office/word/2020/wordml/sdtdatahash" xmlns:w16se="http://schemas.microsoft.com/office/word/2015/wordml/symex" xmlns:wpg="http://schemas.microsoft.com/office/word/2010/wordprocessingGroup" xmlns:wpi="http://schemas.microsoft.com/office/word/2010/wordprocessingInk" xmlns:wne="http://schemas.microsoft.com/office/word/2006/wordml" xmlns:wps="http://schemas.microsoft.com/office/word/2010/wordprocessingShape" mc:Ignorable="w14 w15 w16se w16cid w16 w16cex w16sdtdh w16du wp14">
   <w:comment w:id="0" w:author="Pedro Armas" w:date="2023-11-27T00:25:00Z" w:initials="PA">
     <w:p>
       <w:pPr>
@@ -774,7 +754,7 @@
 </file>
 
 <file path=word/commentsExtended.xml><?xml version="1.0" encoding="utf-8"?>
-<w15:commentsEx xmlns:wpc="http://schemas.microsoft.com/office/word/2010/wordprocessingCanvas" xmlns:mc="http://schemas.openxmlformats.org/markup-compatibility/2006" xmlns:o="urn:schemas-microsoft-com:office:office" xmlns:r="http://schemas.openxmlformats.org/officeDocument/2006/relationships" xmlns:m="http://schemas.openxmlformats.org/officeDocument/2006/math" xmlns:v="urn:schemas-microsoft-com:vml" xmlns:wp14="http://schemas.microsoft.com/office/word/2010/wordprocessingDrawing" xmlns:wp="http://schemas.openxmlformats.org/drawingml/2006/wordprocessingDrawing" xmlns:w10="urn:schemas-microsoft-com:office:word" xmlns:w="http://schemas.openxmlformats.org/wordprocessingml/2006/main" xmlns:w14="http://schemas.microsoft.com/office/word/2010/wordml" xmlns:w15="http://schemas.microsoft.com/office/word/2012/wordml" xmlns:wpg="http://schemas.microsoft.com/office/word/2010/wordprocessingGroup" xmlns:wpi="http://schemas.microsoft.com/office/word/2010/wordprocessingInk" xmlns:wne="http://schemas.microsoft.com/office/word/2006/wordml" xmlns:wps="http://schemas.microsoft.com/office/word/2010/wordprocessingShape" mc:Ignorable="w14 w15 wp14">
+<w15:commentsEx xmlns:wpc="http://schemas.microsoft.com/office/word/2010/wordprocessingCanvas" xmlns:cx="http://schemas.microsoft.com/office/drawing/2014/chartex" xmlns:cx1="http://schemas.microsoft.com/office/drawing/2015/9/8/chartex" xmlns:cx2="http://schemas.microsoft.com/office/drawing/2015/10/21/chartex" xmlns:cx3="http://schemas.microsoft.com/office/drawing/2016/5/9/chartex" xmlns:cx4="http://schemas.microsoft.com/office/drawing/2016/5/10/chartex" xmlns:cx5="http://schemas.microsoft.com/office/drawing/2016/5/11/chartex" xmlns:cx6="http://schemas.microsoft.com/office/drawing/2016/5/12/chartex" xmlns:cx7="http://schemas.microsoft.com/office/drawing/2016/5/13/chartex" xmlns:cx8="http://schemas.microsoft.com/office/drawing/2016/5/14/chartex" xmlns:mc="http://schemas.openxmlformats.org/markup-compatibility/2006" xmlns:aink="http://schemas.microsoft.com/office/drawing/2016/ink" xmlns:am3d="http://schemas.microsoft.com/office/drawing/2017/model3d" xmlns:o="urn:schemas-microsoft-com:office:office" xmlns:oel="http://schemas.microsoft.com/office/2019/extlst" xmlns:r="http://schemas.openxmlformats.org/officeDocument/2006/relationships" xmlns:m="http://schemas.openxmlformats.org/officeDocument/2006/math" xmlns:v="urn:schemas-microsoft-com:vml" xmlns:wp14="http://schemas.microsoft.com/office/word/2010/wordprocessingDrawing" xmlns:wp="http://schemas.openxmlformats.org/drawingml/2006/wordprocessingDrawing" xmlns:w10="urn:schemas-microsoft-com:office:word" xmlns:w="http://schemas.openxmlformats.org/wordprocessingml/2006/main" xmlns:w14="http://schemas.microsoft.com/office/word/2010/wordml" xmlns:w15="http://schemas.microsoft.com/office/word/2012/wordml" xmlns:w16cex="http://schemas.microsoft.com/office/word/2018/wordml/cex" xmlns:w16cid="http://schemas.microsoft.com/office/word/2016/wordml/cid" xmlns:w16="http://schemas.microsoft.com/office/word/2018/wordml" xmlns:w16du="http://schemas.microsoft.com/office/word/2023/wordml/word16du" xmlns:w16sdtdh="http://schemas.microsoft.com/office/word/2020/wordml/sdtdatahash" xmlns:w16se="http://schemas.microsoft.com/office/word/2015/wordml/symex" xmlns:wpg="http://schemas.microsoft.com/office/word/2010/wordprocessingGroup" xmlns:wpi="http://schemas.microsoft.com/office/word/2010/wordprocessingInk" xmlns:wne="http://schemas.microsoft.com/office/word/2006/wordml" xmlns:wps="http://schemas.microsoft.com/office/word/2010/wordprocessingShape" mc:Ignorable="w14 w15 w16se w16cid w16 w16cex w16sdtdh w16du wp14">
   <w15:commentEx w15:paraId="34D7B734" w15:done="0"/>
   <w15:commentEx w15:paraId="1AF62A36" w15:done="0"/>
   <w15:commentEx w15:paraId="00D7F781" w15:done="0"/>
@@ -782,29 +762,23 @@
 </file>
 
 <file path=word/commentsExtensible.xml><?xml version="1.0" encoding="utf-8"?>
-<w16cex:commentsExtensible xmlns:wpc="http://schemas.microsoft.com/office/word/2010/wordprocessingCanvas" xmlns:cx="http://schemas.microsoft.com/office/drawing/2014/chartex" xmlns:cx1="http://schemas.microsoft.com/office/drawing/2015/9/8/chartex" xmlns:cx2="http://schemas.microsoft.com/office/drawing/2015/10/21/chartex" xmlns:cx3="http://schemas.microsoft.com/office/drawing/2016/5/9/chartex" xmlns:cx4="http://schemas.microsoft.com/office/drawing/2016/5/10/chartex" xmlns:cx5="http://schemas.microsoft.com/office/drawing/2016/5/11/chartex" xmlns:cx6="http://schemas.microsoft.com/office/drawing/2016/5/12/chartex" xmlns:cx7="http://schemas.microsoft.com/office/drawing/2016/5/13/chartex" xmlns:cx8="http://schemas.microsoft.com/office/drawing/2016/5/14/chartex" xmlns:mc="http://schemas.openxmlformats.org/markup-compatibility/2006" xmlns:aink="http://schemas.microsoft.com/office/drawing/2016/ink" xmlns:am3d="http://schemas.microsoft.com/office/drawing/2017/model3d" xmlns:o="urn:schemas-microsoft-com:office:office" xmlns:r="http://schemas.openxmlformats.org/officeDocument/2006/relationships" xmlns:m="http://schemas.openxmlformats.org/officeDocument/2006/math" xmlns:v="urn:schemas-microsoft-com:vml" xmlns:wp14="http://schemas.microsoft.com/office/word/2010/wordprocessingDrawing" xmlns:wp="http://schemas.openxmlformats.org/drawingml/2006/wordprocessingDrawing" xmlns:w10="urn:schemas-microsoft-com:office:word" xmlns:w="http://schemas.openxmlformats.org/wordprocessingml/2006/main" xmlns:w14="http://schemas.microsoft.com/office/word/2010/wordml" xmlns:w15="http://schemas.microsoft.com/office/word/2012/wordml" xmlns:w16cex="http://schemas.microsoft.com/office/word/2018/wordml/cex" xmlns:w16cid="http://schemas.microsoft.com/office/word/2016/wordml/cid" xmlns:w16="http://schemas.microsoft.com/office/word/2018/wordml" xmlns:w16sdtdh="http://schemas.microsoft.com/office/word/2020/wordml/sdtdatahash" xmlns:w16se="http://schemas.microsoft.com/office/word/2015/wordml/symex" xmlns:wpg="http://schemas.microsoft.com/office/word/2010/wordprocessingGroup" xmlns:wpi="http://schemas.microsoft.com/office/word/2010/wordprocessingInk" xmlns:wne="http://schemas.microsoft.com/office/word/2006/wordml" xmlns:wps="http://schemas.microsoft.com/office/word/2010/wordprocessingShape" mc:Ignorable="w14 w15 w16se w16cid w16 w16cex w16sdtdh wp14">
+<w16cex:commentsExtensible xmlns:wpc="http://schemas.microsoft.com/office/word/2010/wordprocessingCanvas" xmlns:cx="http://schemas.microsoft.com/office/drawing/2014/chartex" xmlns:cx1="http://schemas.microsoft.com/office/drawing/2015/9/8/chartex" xmlns:cx2="http://schemas.microsoft.com/office/drawing/2015/10/21/chartex" xmlns:cx3="http://schemas.microsoft.com/office/drawing/2016/5/9/chartex" xmlns:cx4="http://schemas.microsoft.com/office/drawing/2016/5/10/chartex" xmlns:cx5="http://schemas.microsoft.com/office/drawing/2016/5/11/chartex" xmlns:cx6="http://schemas.microsoft.com/office/drawing/2016/5/12/chartex" xmlns:cx7="http://schemas.microsoft.com/office/drawing/2016/5/13/chartex" xmlns:cx8="http://schemas.microsoft.com/office/drawing/2016/5/14/chartex" xmlns:cr="http://schemas.microsoft.com/office/comments/2020/reactions" xmlns:mc="http://schemas.openxmlformats.org/markup-compatibility/2006" xmlns:aink="http://schemas.microsoft.com/office/drawing/2016/ink" xmlns:am3d="http://schemas.microsoft.com/office/drawing/2017/model3d" xmlns:o="urn:schemas-microsoft-com:office:office" xmlns:oel="http://schemas.microsoft.com/office/2019/extlst" xmlns:r="http://schemas.openxmlformats.org/officeDocument/2006/relationships" xmlns:m="http://schemas.openxmlformats.org/officeDocument/2006/math" xmlns:v="urn:schemas-microsoft-com:vml" xmlns:wp14="http://schemas.microsoft.com/office/word/2010/wordprocessingDrawing" xmlns:wp="http://schemas.openxmlformats.org/drawingml/2006/wordprocessingDrawing" xmlns:w10="urn:schemas-microsoft-com:office:word" xmlns:w="http://schemas.openxmlformats.org/wordprocessingml/2006/main" xmlns:w14="http://schemas.microsoft.com/office/word/2010/wordml" xmlns:w15="http://schemas.microsoft.com/office/word/2012/wordml" xmlns:w16cex="http://schemas.microsoft.com/office/word/2018/wordml/cex" xmlns:w16cid="http://schemas.microsoft.com/office/word/2016/wordml/cid" xmlns:w16="http://schemas.microsoft.com/office/word/2018/wordml" xmlns:w16du="http://schemas.microsoft.com/office/word/2023/wordml/word16du" xmlns:w16sdtdh="http://schemas.microsoft.com/office/word/2020/wordml/sdtdatahash" xmlns:w16se="http://schemas.microsoft.com/office/word/2015/wordml/symex" xmlns:wpg="http://schemas.microsoft.com/office/word/2010/wordprocessingGroup" xmlns:wpi="http://schemas.microsoft.com/office/word/2010/wordprocessingInk" xmlns:wne="http://schemas.microsoft.com/office/word/2006/wordml" xmlns:wps="http://schemas.microsoft.com/office/word/2010/wordprocessingShape" mc:Ignorable="w14 w15 w16se w16cid w16 w16cex w16sdtdh cr w16du wp14">
   <w16cex:commentExtensible w16cex:durableId="290E6085" w16cex:dateUtc="2023-11-27T06:25:00Z"/>
   <w16cex:commentExtensible w16cex:durableId="290E606C" w16cex:dateUtc="2023-11-27T06:25:00Z"/>
-  <w16cex:commentExtensible w16cex:durableId="290E6055" w16cex:dateUtc="2023-11-27T06:24:00Z"/>
-  <w16cex:commentExtensible w16cex:durableId="290E6014" w16cex:dateUtc="2023-11-27T06:23:00Z"/>
-  <w16cex:commentExtensible w16cex:durableId="290E6023" w16cex:dateUtc="2023-11-27T06:24:00Z"/>
   <w16cex:commentExtensible w16cex:durableId="290E6041" w16cex:dateUtc="2023-11-27T06:24:00Z"/>
 </w16cex:commentsExtensible>
 </file>
 
 <file path=word/commentsIds.xml><?xml version="1.0" encoding="utf-8"?>
-<w16cid:commentsIds xmlns:wpc="http://schemas.microsoft.com/office/word/2010/wordprocessingCanvas" xmlns:cx="http://schemas.microsoft.com/office/drawing/2014/chartex" xmlns:cx1="http://schemas.microsoft.com/office/drawing/2015/9/8/chartex" xmlns:cx2="http://schemas.microsoft.com/office/drawing/2015/10/21/chartex" xmlns:cx3="http://schemas.microsoft.com/office/drawing/2016/5/9/chartex" xmlns:cx4="http://schemas.microsoft.com/office/drawing/2016/5/10/chartex" xmlns:cx5="http://schemas.microsoft.com/office/drawing/2016/5/11/chartex" xmlns:cx6="http://schemas.microsoft.com/office/drawing/2016/5/12/chartex" xmlns:cx7="http://schemas.microsoft.com/office/drawing/2016/5/13/chartex" xmlns:cx8="http://schemas.microsoft.com/office/drawing/2016/5/14/chartex" xmlns:mc="http://schemas.openxmlformats.org/markup-compatibility/2006" xmlns:aink="http://schemas.microsoft.com/office/drawing/2016/ink" xmlns:am3d="http://schemas.microsoft.com/office/drawing/2017/model3d" xmlns:o="urn:schemas-microsoft-com:office:office" xmlns:r="http://schemas.openxmlformats.org/officeDocument/2006/relationships" xmlns:m="http://schemas.openxmlformats.org/officeDocument/2006/math" xmlns:v="urn:schemas-microsoft-com:vml" xmlns:wp14="http://schemas.microsoft.com/office/word/2010/wordprocessingDrawing" xmlns:wp="http://schemas.openxmlformats.org/drawingml/2006/wordprocessingDrawing" xmlns:w10="urn:schemas-microsoft-com:office:word" xmlns:w="http://schemas.openxmlformats.org/wordprocessingml/2006/main" xmlns:w14="http://schemas.microsoft.com/office/word/2010/wordml" xmlns:w15="http://schemas.microsoft.com/office/word/2012/wordml" xmlns:w16cex="http://schemas.microsoft.com/office/word/2018/wordml/cex" xmlns:w16cid="http://schemas.microsoft.com/office/word/2016/wordml/cid" xmlns:w16="http://schemas.microsoft.com/office/word/2018/wordml" xmlns:w16sdtdh="http://schemas.microsoft.com/office/word/2020/wordml/sdtdatahash" xmlns:w16se="http://schemas.microsoft.com/office/word/2015/wordml/symex" xmlns:wpg="http://schemas.microsoft.com/office/word/2010/wordprocessingGroup" xmlns:wpi="http://schemas.microsoft.com/office/word/2010/wordprocessingInk" xmlns:wne="http://schemas.microsoft.com/office/word/2006/wordml" xmlns:wps="http://schemas.microsoft.com/office/word/2010/wordprocessingShape" mc:Ignorable="w14 w15 w16se w16cid w16 w16cex w16sdtdh wp14">
+<w16cid:commentsIds xmlns:wpc="http://schemas.microsoft.com/office/word/2010/wordprocessingCanvas" xmlns:cx="http://schemas.microsoft.com/office/drawing/2014/chartex" xmlns:cx1="http://schemas.microsoft.com/office/drawing/2015/9/8/chartex" xmlns:cx2="http://schemas.microsoft.com/office/drawing/2015/10/21/chartex" xmlns:cx3="http://schemas.microsoft.com/office/drawing/2016/5/9/chartex" xmlns:cx4="http://schemas.microsoft.com/office/drawing/2016/5/10/chartex" xmlns:cx5="http://schemas.microsoft.com/office/drawing/2016/5/11/chartex" xmlns:cx6="http://schemas.microsoft.com/office/drawing/2016/5/12/chartex" xmlns:cx7="http://schemas.microsoft.com/office/drawing/2016/5/13/chartex" xmlns:cx8="http://schemas.microsoft.com/office/drawing/2016/5/14/chartex" xmlns:mc="http://schemas.openxmlformats.org/markup-compatibility/2006" xmlns:aink="http://schemas.microsoft.com/office/drawing/2016/ink" xmlns:am3d="http://schemas.microsoft.com/office/drawing/2017/model3d" xmlns:o="urn:schemas-microsoft-com:office:office" xmlns:oel="http://schemas.microsoft.com/office/2019/extlst" xmlns:r="http://schemas.openxmlformats.org/officeDocument/2006/relationships" xmlns:m="http://schemas.openxmlformats.org/officeDocument/2006/math" xmlns:v="urn:schemas-microsoft-com:vml" xmlns:wp14="http://schemas.microsoft.com/office/word/2010/wordprocessingDrawing" xmlns:wp="http://schemas.openxmlformats.org/drawingml/2006/wordprocessingDrawing" xmlns:w10="urn:schemas-microsoft-com:office:word" xmlns:w="http://schemas.openxmlformats.org/wordprocessingml/2006/main" xmlns:w14="http://schemas.microsoft.com/office/word/2010/wordml" xmlns:w15="http://schemas.microsoft.com/office/word/2012/wordml" xmlns:w16cex="http://schemas.microsoft.com/office/word/2018/wordml/cex" xmlns:w16cid="http://schemas.microsoft.com/office/word/2016/wordml/cid" xmlns:w16="http://schemas.microsoft.com/office/word/2018/wordml" xmlns:w16du="http://schemas.microsoft.com/office/word/2023/wordml/word16du" xmlns:w16sdtdh="http://schemas.microsoft.com/office/word/2020/wordml/sdtdatahash" xmlns:w16se="http://schemas.microsoft.com/office/word/2015/wordml/symex" xmlns:wpg="http://schemas.microsoft.com/office/word/2010/wordprocessingGroup" xmlns:wpi="http://schemas.microsoft.com/office/word/2010/wordprocessingInk" xmlns:wne="http://schemas.microsoft.com/office/word/2006/wordml" xmlns:wps="http://schemas.microsoft.com/office/word/2010/wordprocessingShape" mc:Ignorable="w14 w15 w16se w16cid w16 w16cex w16sdtdh w16du wp14">
   <w16cid:commentId w16cid:paraId="34D7B734" w16cid:durableId="290E6085"/>
   <w16cid:commentId w16cid:paraId="1AF62A36" w16cid:durableId="290E606C"/>
-  <w16cid:commentId w16cid:paraId="580B016D" w16cid:durableId="290E6055"/>
-  <w16cid:commentId w16cid:paraId="29875FAE" w16cid:durableId="290E6014"/>
-  <w16cid:commentId w16cid:paraId="7BA1931D" w16cid:durableId="290E6023"/>
   <w16cid:commentId w16cid:paraId="00D7F781" w16cid:durableId="290E6041"/>
 </w16cid:commentsIds>
 </file>
 
 <file path=word/people.xml><?xml version="1.0" encoding="utf-8"?>
-<w15:people xmlns:wpc="http://schemas.microsoft.com/office/word/2010/wordprocessingCanvas" xmlns:mc="http://schemas.openxmlformats.org/markup-compatibility/2006" xmlns:o="urn:schemas-microsoft-com:office:office" xmlns:r="http://schemas.openxmlformats.org/officeDocument/2006/relationships" xmlns:m="http://schemas.openxmlformats.org/officeDocument/2006/math" xmlns:v="urn:schemas-microsoft-com:vml" xmlns:wp14="http://schemas.microsoft.com/office/word/2010/wordprocessingDrawing" xmlns:wp="http://schemas.openxmlformats.org/drawingml/2006/wordprocessingDrawing" xmlns:w10="urn:schemas-microsoft-com:office:word" xmlns:w="http://schemas.openxmlformats.org/wordprocessingml/2006/main" xmlns:w14="http://schemas.microsoft.com/office/word/2010/wordml" xmlns:w15="http://schemas.microsoft.com/office/word/2012/wordml" xmlns:wpg="http://schemas.microsoft.com/office/word/2010/wordprocessingGroup" xmlns:wpi="http://schemas.microsoft.com/office/word/2010/wordprocessingInk" xmlns:wne="http://schemas.microsoft.com/office/word/2006/wordml" xmlns:wps="http://schemas.microsoft.com/office/word/2010/wordprocessingShape" mc:Ignorable="w14 w15 wp14">
+<w15:people xmlns:wpc="http://schemas.microsoft.com/office/word/2010/wordprocessingCanvas" xmlns:cx="http://schemas.microsoft.com/office/drawing/2014/chartex" xmlns:cx1="http://schemas.microsoft.com/office/drawing/2015/9/8/chartex" xmlns:cx2="http://schemas.microsoft.com/office/drawing/2015/10/21/chartex" xmlns:cx3="http://schemas.microsoft.com/office/drawing/2016/5/9/chartex" xmlns:cx4="http://schemas.microsoft.com/office/drawing/2016/5/10/chartex" xmlns:cx5="http://schemas.microsoft.com/office/drawing/2016/5/11/chartex" xmlns:cx6="http://schemas.microsoft.com/office/drawing/2016/5/12/chartex" xmlns:cx7="http://schemas.microsoft.com/office/drawing/2016/5/13/chartex" xmlns:cx8="http://schemas.microsoft.com/office/drawing/2016/5/14/chartex" xmlns:mc="http://schemas.openxmlformats.org/markup-compatibility/2006" xmlns:aink="http://schemas.microsoft.com/office/drawing/2016/ink" xmlns:am3d="http://schemas.microsoft.com/office/drawing/2017/model3d" xmlns:o="urn:schemas-microsoft-com:office:office" xmlns:oel="http://schemas.microsoft.com/office/2019/extlst" xmlns:r="http://schemas.openxmlformats.org/officeDocument/2006/relationships" xmlns:m="http://schemas.openxmlformats.org/officeDocument/2006/math" xmlns:v="urn:schemas-microsoft-com:vml" xmlns:wp14="http://schemas.microsoft.com/office/word/2010/wordprocessingDrawing" xmlns:wp="http://schemas.openxmlformats.org/drawingml/2006/wordprocessingDrawing" xmlns:w10="urn:schemas-microsoft-com:office:word" xmlns:w="http://schemas.openxmlformats.org/wordprocessingml/2006/main" xmlns:w14="http://schemas.microsoft.com/office/word/2010/wordml" xmlns:w15="http://schemas.microsoft.com/office/word/2012/wordml" xmlns:w16cex="http://schemas.microsoft.com/office/word/2018/wordml/cex" xmlns:w16cid="http://schemas.microsoft.com/office/word/2016/wordml/cid" xmlns:w16="http://schemas.microsoft.com/office/word/2018/wordml" xmlns:w16du="http://schemas.microsoft.com/office/word/2023/wordml/word16du" xmlns:w16sdtdh="http://schemas.microsoft.com/office/word/2020/wordml/sdtdatahash" xmlns:w16se="http://schemas.microsoft.com/office/word/2015/wordml/symex" xmlns:wpg="http://schemas.microsoft.com/office/word/2010/wordprocessingGroup" xmlns:wpi="http://schemas.microsoft.com/office/word/2010/wordprocessingInk" xmlns:wne="http://schemas.microsoft.com/office/word/2006/wordml" xmlns:wps="http://schemas.microsoft.com/office/word/2010/wordprocessingShape" mc:Ignorable="w14 w15 w16se w16cid w16 w16cex w16sdtdh w16du wp14">
   <w15:person w15:author="Pedro Armas">
     <w15:presenceInfo w15:providerId="Windows Live" w15:userId="a665e30787f7f555"/>
   </w15:person>
@@ -812,7 +786,7 @@
 </file>
 
 <file path=word/styles.xml><?xml version="1.0" encoding="utf-8"?>
-<w:styles xmlns:mc="http://schemas.openxmlformats.org/markup-compatibility/2006" xmlns:r="http://schemas.openxmlformats.org/officeDocument/2006/relationships" xmlns:w="http://schemas.openxmlformats.org/wordprocessingml/2006/main" xmlns:w14="http://schemas.microsoft.com/office/word/2010/wordml" xmlns:w15="http://schemas.microsoft.com/office/word/2012/wordml" mc:Ignorable="w14 w15">
+<w:styles xmlns:mc="http://schemas.openxmlformats.org/markup-compatibility/2006" xmlns:r="http://schemas.openxmlformats.org/officeDocument/2006/relationships" xmlns:w="http://schemas.openxmlformats.org/wordprocessingml/2006/main" xmlns:w14="http://schemas.microsoft.com/office/word/2010/wordml" xmlns:w15="http://schemas.microsoft.com/office/word/2012/wordml" xmlns:w16cex="http://schemas.microsoft.com/office/word/2018/wordml/cex" xmlns:w16cid="http://schemas.microsoft.com/office/word/2016/wordml/cid" xmlns:w16="http://schemas.microsoft.com/office/word/2018/wordml" xmlns:w16du="http://schemas.microsoft.com/office/word/2023/wordml/word16du" xmlns:w16sdtdh="http://schemas.microsoft.com/office/word/2020/wordml/sdtdatahash" xmlns:w16se="http://schemas.microsoft.com/office/word/2015/wordml/symex" mc:Ignorable="w14 w15 w16se w16cid w16 w16cex w16sdtdh w16du">
   <w:docDefaults>
     <w:rPrDefault>
       <w:rPr>
@@ -828,7 +802,7 @@
       </w:pPr>
     </w:pPrDefault>
   </w:docDefaults>
-  <w:latentStyles w:defLockedState="0" w:defUIPriority="99" w:defSemiHidden="0" w:defUnhideWhenUsed="0" w:defQFormat="0" w:count="371">
+  <w:latentStyles w:defLockedState="0" w:defUIPriority="99" w:defSemiHidden="0" w:defUnhideWhenUsed="0" w:defQFormat="0" w:count="376">
     <w:lsdException w:name="Normal" w:uiPriority="0" w:qFormat="1"/>
     <w:lsdException w:name="heading 1" w:uiPriority="9" w:qFormat="1"/>
     <w:lsdException w:name="heading 2" w:semiHidden="1" w:uiPriority="9" w:unhideWhenUsed="1" w:qFormat="1"/>
@@ -1200,6 +1174,11 @@
     <w:lsdException w:name="List Table 5 Dark Accent 6" w:uiPriority="50"/>
     <w:lsdException w:name="List Table 6 Colorful Accent 6" w:uiPriority="51"/>
     <w:lsdException w:name="List Table 7 Colorful Accent 6" w:uiPriority="52"/>
+    <w:lsdException w:name="Mention" w:semiHidden="1" w:unhideWhenUsed="1"/>
+    <w:lsdException w:name="Smart Hyperlink" w:semiHidden="1" w:unhideWhenUsed="1"/>
+    <w:lsdException w:name="Hashtag" w:semiHidden="1" w:unhideWhenUsed="1"/>
+    <w:lsdException w:name="Unresolved Mention" w:semiHidden="1" w:unhideWhenUsed="1"/>
+    <w:lsdException w:name="Smart Link" w:semiHidden="1" w:unhideWhenUsed="1"/>
   </w:latentStyles>
   <w:style w:type="paragraph" w:default="1" w:styleId="Normal">
     <w:name w:val="Normal"/>

</xml_diff>

<commit_message>
Se actualiza error de merge
</commit_message>
<xml_diff>
--- a/NovaTec.docx
+++ b/NovaTec.docx
@@ -297,6 +297,7 @@
           <w:sz w:val="40"/>
         </w:rPr>
       </w:pPr>
+      <w:proofErr w:type="spellStart"/>
       <w:r>
         <w:rPr>
           <w:rFonts w:ascii="Arial" w:hAnsi="Arial" w:cs="Arial"/>
@@ -305,6 +306,7 @@
         </w:rPr>
         <w:t>NovaTec</w:t>
       </w:r>
+      <w:proofErr w:type="spellEnd"/>
     </w:p>
     <w:p>
       <w:pPr>
@@ -697,16 +699,7 @@
           <w:rFonts w:ascii="Arial" w:hAnsi="Arial" w:cs="Arial"/>
           <w:sz w:val="24"/>
         </w:rPr>
-        <w:t>Juan David Hernández Godínez ---------------------------------------------</w:t>
-      </w:r>
-      <w:bookmarkStart w:id="3" w:name="_GoBack"/>
-      <w:bookmarkEnd w:id="3"/>
-      <w:r>
-        <w:rPr>
-          <w:rFonts w:ascii="Arial" w:hAnsi="Arial" w:cs="Arial"/>
-          <w:sz w:val="24"/>
-        </w:rPr>
-        <w:t xml:space="preserve"> Programador</w:t>
+        <w:t>Juan David Hernández Godínez --------------------------------------------- Programador</w:t>
       </w:r>
     </w:p>
     <w:p>
@@ -718,6 +711,8 @@
         <w:spacing w:line="276" w:lineRule="auto"/>
         <w:jc w:val="center"/>
       </w:pPr>
+      <w:bookmarkStart w:id="3" w:name="_GoBack"/>
+      <w:bookmarkEnd w:id="3"/>
     </w:p>
     <w:sectPr>
       <w:pgSz w:w="12240" w:h="15840"/>

</xml_diff>

<commit_message>
Se agrega nombre Juan Hernández y se arregla error de merge
</commit_message>
<xml_diff>
--- a/NovaTec.docx
+++ b/NovaTec.docx
@@ -297,7 +297,6 @@
           <w:sz w:val="40"/>
         </w:rPr>
       </w:pPr>
-      <w:proofErr w:type="spellStart"/>
       <w:r>
         <w:rPr>
           <w:rFonts w:ascii="Arial" w:hAnsi="Arial" w:cs="Arial"/>
@@ -306,7 +305,6 @@
         </w:rPr>
         <w:t>NovaTec</w:t>
       </w:r>
-      <w:proofErr w:type="spellEnd"/>
     </w:p>
     <w:p>
       <w:pPr>
@@ -701,6 +699,8 @@
         </w:rPr>
         <w:t>Juan David Hernández Godínez --------------------------------------------- Programador</w:t>
       </w:r>
+      <w:bookmarkStart w:id="3" w:name="_GoBack"/>
+      <w:bookmarkEnd w:id="3"/>
     </w:p>
     <w:p>
       <w:pPr>
@@ -711,8 +711,6 @@
         <w:spacing w:line="276" w:lineRule="auto"/>
         <w:jc w:val="center"/>
       </w:pPr>
-      <w:bookmarkStart w:id="3" w:name="_GoBack"/>
-      <w:bookmarkEnd w:id="3"/>
     </w:p>
     <w:sectPr>
       <w:pgSz w:w="12240" w:h="15840"/>
@@ -932,6 +930,7 @@
     <w:lsdException w:name="HTML Sample" w:semiHidden="1" w:unhideWhenUsed="1"/>
     <w:lsdException w:name="HTML Typewriter" w:semiHidden="1" w:unhideWhenUsed="1"/>
     <w:lsdException w:name="HTML Variable" w:semiHidden="1" w:unhideWhenUsed="1"/>
+    <w:lsdException w:name="Normal Table" w:semiHidden="1" w:unhideWhenUsed="1"/>
     <w:lsdException w:name="annotation subject" w:semiHidden="1" w:unhideWhenUsed="1"/>
     <w:lsdException w:name="No List" w:semiHidden="1" w:unhideWhenUsed="1"/>
     <w:lsdException w:name="Outline List 1" w:semiHidden="1" w:unhideWhenUsed="1"/>
@@ -974,8 +973,11 @@
     <w:lsdException w:name="Table Contemporary" w:semiHidden="1" w:unhideWhenUsed="1"/>
     <w:lsdException w:name="Table Elegant" w:semiHidden="1" w:unhideWhenUsed="1"/>
     <w:lsdException w:name="Table Professional" w:semiHidden="1" w:unhideWhenUsed="1"/>
+    <w:lsdException w:name="Table Subtle 1" w:semiHidden="1" w:unhideWhenUsed="1"/>
     <w:lsdException w:name="Table Subtle 2" w:semiHidden="1" w:unhideWhenUsed="1"/>
     <w:lsdException w:name="Table Web 1" w:semiHidden="1" w:unhideWhenUsed="1"/>
+    <w:lsdException w:name="Table Web 2" w:semiHidden="1" w:unhideWhenUsed="1"/>
+    <w:lsdException w:name="Table Web 3" w:semiHidden="1" w:unhideWhenUsed="1"/>
     <w:lsdException w:name="Balloon Text" w:semiHidden="1" w:unhideWhenUsed="1"/>
     <w:lsdException w:name="Table Grid" w:uiPriority="39"/>
     <w:lsdException w:name="Table Theme" w:semiHidden="1" w:unhideWhenUsed="1"/>

</xml_diff>

<commit_message>
Agrega nombre Jonathan Gutierez, cargo y se arregla error merge
</commit_message>
<xml_diff>
--- a/NovaTec.docx
+++ b/NovaTec.docx
@@ -12,10 +12,10 @@
       </w:pPr>
       <w:r>
         <w:object w:dxaOrig="3400" w:dyaOrig="1281" w14:anchorId="26C78188">
-          <v:rect id="rectole0000000000" o:spid="_x0000_i1025" style="width:170pt;height:64pt" o:ole="" o:preferrelative="t" stroked="f">
+          <v:rect id="rectole0000000000" o:spid="_x0000_i1025" style="width:169.8pt;height:63.85pt" o:ole="" o:preferrelative="t" stroked="f">
             <v:imagedata r:id="rId4" o:title=""/>
           </v:rect>
-          <o:OLEObject Type="Embed" ProgID="StaticMetafile" ShapeID="rectole0000000000" DrawAspect="Content" ObjectID="_1781620468" r:id="rId5"/>
+          <o:OLEObject Type="Embed" ProgID="StaticMetafile" ShapeID="rectole0000000000" DrawAspect="Content" ObjectID="_1781622632" r:id="rId5"/>
         </w:object>
       </w:r>
     </w:p>
@@ -206,6 +206,7 @@
           <w:sz w:val="40"/>
         </w:rPr>
       </w:pPr>
+      <w:proofErr w:type="spellStart"/>
       <w:r>
         <w:rPr>
           <w:rFonts w:ascii="Arial" w:eastAsia="Arial" w:hAnsi="Arial" w:cs="Arial"/>
@@ -214,6 +215,7 @@
         </w:rPr>
         <w:t>NovaTec</w:t>
       </w:r>
+      <w:proofErr w:type="spellEnd"/>
     </w:p>
     <w:p>
       <w:pPr>
@@ -531,7 +533,23 @@
           <w:rFonts w:ascii="Arial" w:eastAsia="Arial" w:hAnsi="Arial" w:cs="Arial"/>
           <w:sz w:val="24"/>
         </w:rPr>
-        <w:t>Cristian Andres Larios Reyes ------------------------------------------------- Programador</w:t>
+        <w:t xml:space="preserve">Cristian </w:t>
+      </w:r>
+      <w:proofErr w:type="spellStart"/>
+      <w:r>
+        <w:rPr>
+          <w:rFonts w:ascii="Arial" w:eastAsia="Arial" w:hAnsi="Arial" w:cs="Arial"/>
+          <w:sz w:val="24"/>
+        </w:rPr>
+        <w:t>Andres</w:t>
+      </w:r>
+      <w:proofErr w:type="spellEnd"/>
+      <w:r>
+        <w:rPr>
+          <w:rFonts w:ascii="Arial" w:eastAsia="Arial" w:hAnsi="Arial" w:cs="Arial"/>
+          <w:sz w:val="24"/>
+        </w:rPr>
+        <w:t xml:space="preserve"> Larios Reyes ------------------------------------------------- Programador</w:t>
       </w:r>
     </w:p>
     <w:p>
@@ -550,7 +568,39 @@
           <w:rFonts w:ascii="Arial" w:eastAsia="Arial" w:hAnsi="Arial" w:cs="Arial"/>
           <w:sz w:val="24"/>
         </w:rPr>
-        <w:t>Enmanuel Isaias García Barán ----------------------------------------------- Programador</w:t>
+        <w:t xml:space="preserve">Enmanuel </w:t>
+      </w:r>
+      <w:proofErr w:type="spellStart"/>
+      <w:r>
+        <w:rPr>
+          <w:rFonts w:ascii="Arial" w:eastAsia="Arial" w:hAnsi="Arial" w:cs="Arial"/>
+          <w:sz w:val="24"/>
+        </w:rPr>
+        <w:t>Isaias</w:t>
+      </w:r>
+      <w:proofErr w:type="spellEnd"/>
+      <w:r>
+        <w:rPr>
+          <w:rFonts w:ascii="Arial" w:eastAsia="Arial" w:hAnsi="Arial" w:cs="Arial"/>
+          <w:sz w:val="24"/>
+        </w:rPr>
+        <w:t xml:space="preserve"> García </w:t>
+      </w:r>
+      <w:proofErr w:type="spellStart"/>
+      <w:r>
+        <w:rPr>
+          <w:rFonts w:ascii="Arial" w:eastAsia="Arial" w:hAnsi="Arial" w:cs="Arial"/>
+          <w:sz w:val="24"/>
+        </w:rPr>
+        <w:t>Barán</w:t>
+      </w:r>
+      <w:proofErr w:type="spellEnd"/>
+      <w:r>
+        <w:rPr>
+          <w:rFonts w:ascii="Arial" w:eastAsia="Arial" w:hAnsi="Arial" w:cs="Arial"/>
+          <w:sz w:val="24"/>
+        </w:rPr>
+        <w:t xml:space="preserve"> ----------------------------------------------- Programador</w:t>
       </w:r>
     </w:p>
     <w:p>
@@ -570,6 +620,25 @@
           <w:sz w:val="24"/>
         </w:rPr>
         <w:t>Daniel Alejandro Hernández Reyes ----------------------------------------- Programador</w:t>
+      </w:r>
+    </w:p>
+    <w:p>
+      <w:pPr>
+        <w:tabs>
+          <w:tab w:val="left" w:pos="5670"/>
+        </w:tabs>
+        <w:spacing w:after="0" w:line="276" w:lineRule="auto"/>
+        <w:rPr>
+          <w:rFonts w:ascii="Arial" w:eastAsia="Arial" w:hAnsi="Arial" w:cs="Arial"/>
+          <w:sz w:val="24"/>
+        </w:rPr>
+      </w:pPr>
+      <w:r>
+        <w:rPr>
+          <w:rFonts w:ascii="Arial" w:eastAsia="Arial" w:hAnsi="Arial" w:cs="Arial"/>
+          <w:sz w:val="24"/>
+        </w:rPr>
+        <w:t>Jonathan Enmanuel Gutiérrez Godoy -------------------------------------- Programador</w:t>
       </w:r>
     </w:p>
     <w:p>

</xml_diff>

<commit_message>
Se agrega el modelo de entidades al archivo Word
</commit_message>
<xml_diff>
--- a/NovaTec.docx
+++ b/NovaTec.docx
@@ -12,10 +12,10 @@
       </w:pPr>
       <w:r>
         <w:object w:dxaOrig="3400" w:dyaOrig="1281" w14:anchorId="26C78188">
-          <v:rect id="rectole0000000000" o:spid="_x0000_i1025" style="width:169.5pt;height:63.45pt" o:ole="" o:preferrelative="t" stroked="f">
+          <v:rect id="rectole0000000000" o:spid="_x0000_i1025" style="width:169.35pt;height:63.35pt" o:ole="" o:preferrelative="t" stroked="f">
             <v:imagedata r:id="rId4" o:title=""/>
           </v:rect>
-          <o:OLEObject Type="Embed" ProgID="StaticMetafile" ShapeID="rectole0000000000" DrawAspect="Content" ObjectID="_1781980364" r:id="rId5"/>
+          <o:OLEObject Type="Embed" ProgID="StaticMetafile" ShapeID="rectole0000000000" DrawAspect="Content" ObjectID="_1781982716" r:id="rId5"/>
         </w:object>
       </w:r>
     </w:p>
@@ -438,16 +438,18 @@
         <w:spacing w:after="0" w:line="276" w:lineRule="auto"/>
         <w:jc w:val="center"/>
         <w:rPr>
-          <w:rFonts w:ascii="Arial" w:eastAsia="Arial" w:hAnsi="Arial" w:cs="Arial"/>
-          <w:b/>
-          <w:sz w:val="24"/>
-        </w:rPr>
-      </w:pPr>
-      <w:r>
-        <w:rPr>
-          <w:rFonts w:ascii="Arial" w:eastAsia="Arial" w:hAnsi="Arial" w:cs="Arial"/>
-          <w:b/>
-          <w:sz w:val="24"/>
+          <w:rFonts w:ascii="Arial Rounded MT Bold" w:eastAsia="Arial" w:hAnsi="Arial Rounded MT Bold" w:cs="Arial"/>
+          <w:b/>
+          <w:sz w:val="28"/>
+          <w:szCs w:val="24"/>
+        </w:rPr>
+      </w:pPr>
+      <w:r>
+        <w:rPr>
+          <w:rFonts w:ascii="Arial Rounded MT Bold" w:eastAsia="Arial" w:hAnsi="Arial Rounded MT Bold" w:cs="Arial"/>
+          <w:b/>
+          <w:sz w:val="28"/>
+          <w:szCs w:val="24"/>
         </w:rPr>
         <w:lastRenderedPageBreak/>
         <w:t>Nombres</w:t>
@@ -758,60 +760,165 @@
           <w:rFonts w:ascii="Arial" w:eastAsia="Arial" w:hAnsi="Arial" w:cs="Arial"/>
           <w:sz w:val="24"/>
         </w:rPr>
-        <w:t xml:space="preserve">Diego </w:t>
-      </w:r>
-      <w:r>
-        <w:rPr>
-          <w:rFonts w:ascii="Arial" w:eastAsia="Arial" w:hAnsi="Arial" w:cs="Arial"/>
-          <w:sz w:val="24"/>
-        </w:rPr>
-        <w:t>Alejandro García Garcia</w:t>
-      </w:r>
-      <w:r>
-        <w:rPr>
-          <w:rFonts w:ascii="Arial" w:eastAsia="Arial" w:hAnsi="Arial" w:cs="Arial"/>
-          <w:sz w:val="24"/>
-        </w:rPr>
-        <w:t xml:space="preserve"> </w:t>
-      </w:r>
-      <w:r>
-        <w:rPr>
-          <w:rFonts w:ascii="Arial" w:eastAsia="Arial" w:hAnsi="Arial" w:cs="Arial"/>
-          <w:sz w:val="24"/>
-        </w:rPr>
-        <w:t>-</w:t>
-      </w:r>
-      <w:r>
-        <w:rPr>
-          <w:rFonts w:ascii="Arial" w:eastAsia="Arial" w:hAnsi="Arial" w:cs="Arial"/>
-          <w:sz w:val="24"/>
-        </w:rPr>
-        <w:t>----------------------------------------------- Programador</w:t>
-      </w:r>
-    </w:p>
-    <w:p>
-      <w:pPr>
-        <w:tabs>
-          <w:tab w:val="left" w:pos="5670"/>
-        </w:tabs>
-        <w:spacing w:after="0" w:line="276" w:lineRule="auto"/>
-        <w:rPr>
-          <w:rFonts w:ascii="Arial" w:eastAsia="Arial" w:hAnsi="Arial" w:cs="Arial"/>
-          <w:sz w:val="24"/>
-        </w:rPr>
-      </w:pPr>
-    </w:p>
-    <w:p>
-      <w:pPr>
-        <w:tabs>
-          <w:tab w:val="left" w:pos="5670"/>
-        </w:tabs>
-        <w:spacing w:after="0" w:line="276" w:lineRule="auto"/>
-        <w:jc w:val="center"/>
+        <w:t>Diego Alejandro García Garcia ------------------------------------------------ Programador</w:t>
+      </w:r>
+    </w:p>
+    <w:p>
+      <w:pPr>
+        <w:tabs>
+          <w:tab w:val="left" w:pos="5670"/>
+        </w:tabs>
+        <w:spacing w:after="0" w:line="276" w:lineRule="auto"/>
+        <w:rPr>
+          <w:rFonts w:ascii="Arial" w:eastAsia="Arial" w:hAnsi="Arial" w:cs="Arial"/>
+          <w:sz w:val="24"/>
+        </w:rPr>
+      </w:pPr>
+    </w:p>
+    <w:p>
+      <w:pPr>
         <w:rPr>
           <w:rFonts w:ascii="Calibri" w:eastAsia="Calibri" w:hAnsi="Calibri" w:cs="Calibri"/>
         </w:rPr>
       </w:pPr>
+      <w:r>
+        <w:rPr>
+          <w:rFonts w:ascii="Calibri" w:eastAsia="Calibri" w:hAnsi="Calibri" w:cs="Calibri"/>
+        </w:rPr>
+        <w:br w:type="page"/>
+      </w:r>
+    </w:p>
+    <w:p>
+      <w:pPr>
+        <w:tabs>
+          <w:tab w:val="left" w:pos="5670"/>
+        </w:tabs>
+        <w:spacing w:after="0" w:line="276" w:lineRule="auto"/>
+        <w:jc w:val="center"/>
+        <w:rPr>
+          <w:rFonts w:ascii="Arial Rounded MT Bold" w:eastAsia="Arial" w:hAnsi="Arial Rounded MT Bold" w:cs="Arial"/>
+          <w:b/>
+          <w:sz w:val="28"/>
+          <w:szCs w:val="24"/>
+        </w:rPr>
+      </w:pPr>
+      <w:r>
+        <w:rPr>
+          <w:rFonts w:ascii="Arial Rounded MT Bold" w:eastAsia="Arial" w:hAnsi="Arial Rounded MT Bold" w:cs="Arial"/>
+          <w:b/>
+          <w:sz w:val="28"/>
+          <w:szCs w:val="24"/>
+        </w:rPr>
+        <w:lastRenderedPageBreak/>
+        <w:t xml:space="preserve">Modelo </w:t>
+      </w:r>
+      <w:r>
+        <w:rPr>
+          <w:rFonts w:ascii="Arial Rounded MT Bold" w:eastAsia="Arial" w:hAnsi="Arial Rounded MT Bold" w:cs="Arial"/>
+          <w:b/>
+          <w:sz w:val="28"/>
+          <w:szCs w:val="24"/>
+        </w:rPr>
+        <w:t>de e</w:t>
+      </w:r>
+      <w:r>
+        <w:rPr>
+          <w:rFonts w:ascii="Arial Rounded MT Bold" w:eastAsia="Arial" w:hAnsi="Arial Rounded MT Bold" w:cs="Arial"/>
+          <w:b/>
+          <w:sz w:val="28"/>
+          <w:szCs w:val="24"/>
+        </w:rPr>
+        <w:t>ntidad</w:t>
+      </w:r>
+      <w:r>
+        <w:rPr>
+          <w:rFonts w:ascii="Arial Rounded MT Bold" w:eastAsia="Arial" w:hAnsi="Arial Rounded MT Bold" w:cs="Arial"/>
+          <w:b/>
+          <w:sz w:val="28"/>
+          <w:szCs w:val="24"/>
+        </w:rPr>
+        <w:t>es</w:t>
+      </w:r>
+    </w:p>
+    <w:p>
+      <w:pPr>
+        <w:tabs>
+          <w:tab w:val="left" w:pos="5670"/>
+        </w:tabs>
+        <w:spacing w:after="0" w:line="276" w:lineRule="auto"/>
+        <w:jc w:val="center"/>
+        <w:rPr>
+          <w:rFonts w:ascii="Arial Rounded MT Bold" w:eastAsia="Arial" w:hAnsi="Arial Rounded MT Bold" w:cs="Arial"/>
+          <w:b/>
+          <w:sz w:val="28"/>
+          <w:szCs w:val="24"/>
+        </w:rPr>
+      </w:pPr>
+    </w:p>
+    <w:p>
+      <w:pPr>
+        <w:tabs>
+          <w:tab w:val="left" w:pos="5670"/>
+        </w:tabs>
+        <w:spacing w:after="0" w:line="276" w:lineRule="auto"/>
+        <w:jc w:val="center"/>
+        <w:rPr>
+          <w:rFonts w:ascii="Arial Rounded MT Bold" w:eastAsia="Arial" w:hAnsi="Arial Rounded MT Bold" w:cs="Arial"/>
+          <w:b/>
+          <w:sz w:val="28"/>
+          <w:szCs w:val="24"/>
+        </w:rPr>
+      </w:pPr>
+      <w:r>
+        <w:rPr>
+          <w:rFonts w:ascii="Arial Rounded MT Bold" w:eastAsia="Arial" w:hAnsi="Arial Rounded MT Bold" w:cs="Arial"/>
+          <w:b/>
+          <w:noProof/>
+          <w:sz w:val="28"/>
+          <w:szCs w:val="24"/>
+        </w:rPr>
+        <w:drawing>
+          <wp:inline distT="0" distB="0" distL="0" distR="0" wp14:anchorId="19C86759" wp14:editId="0BA71548">
+            <wp:extent cx="5612130" cy="4669790"/>
+            <wp:effectExtent l="0" t="0" r="0" b="0"/>
+            <wp:docPr id="427819738" name="Imagen 1"/>
+            <wp:cNvGraphicFramePr>
+              <a:graphicFrameLocks xmlns:a="http://schemas.openxmlformats.org/drawingml/2006/main" noChangeAspect="1"/>
+            </wp:cNvGraphicFramePr>
+            <a:graphic xmlns:a="http://schemas.openxmlformats.org/drawingml/2006/main">
+              <a:graphicData uri="http://schemas.openxmlformats.org/drawingml/2006/picture">
+                <pic:pic xmlns:pic="http://schemas.openxmlformats.org/drawingml/2006/picture">
+                  <pic:nvPicPr>
+                    <pic:cNvPr id="427819738" name="Imagen 427819738"/>
+                    <pic:cNvPicPr/>
+                  </pic:nvPicPr>
+                  <pic:blipFill>
+                    <a:blip r:embed="rId6" cstate="print">
+                      <a:extLst>
+                        <a:ext uri="{28A0092B-C50C-407E-A947-70E740481C1C}">
+                          <a14:useLocalDpi xmlns:a14="http://schemas.microsoft.com/office/drawing/2010/main" val="0"/>
+                        </a:ext>
+                      </a:extLst>
+                    </a:blip>
+                    <a:stretch>
+                      <a:fillRect/>
+                    </a:stretch>
+                  </pic:blipFill>
+                  <pic:spPr>
+                    <a:xfrm>
+                      <a:off x="0" y="0"/>
+                      <a:ext cx="5612130" cy="4669790"/>
+                    </a:xfrm>
+                    <a:prstGeom prst="roundRect">
+                      <a:avLst/>
+                    </a:prstGeom>
+                  </pic:spPr>
+                </pic:pic>
+              </a:graphicData>
+            </a:graphic>
+          </wp:inline>
+        </w:drawing>
+      </w:r>
     </w:p>
     <w:sectPr>
       <w:pgSz w:w="12240" w:h="15840"/>

</xml_diff>

<commit_message>
Se agrega diagrama entidad relación
</commit_message>
<xml_diff>
--- a/NovaTec.docx
+++ b/NovaTec.docx
@@ -17,8 +17,8 @@
         </w:rPr>
       </w:pPr>
       <w:r>
-        <w:object w:dxaOrig="3400" w:dyaOrig="1281">
-          <v:rect xmlns:o="urn:schemas-microsoft-com:office:office" xmlns:v="urn:schemas-microsoft-com:vml" id="rectole0000000000" style="width:170.000000pt;height:64.050000pt" o:preferrelative="t" o:ole="">
+        <w:object w:dxaOrig="3503" w:dyaOrig="1315">
+          <v:rect xmlns:o="urn:schemas-microsoft-com:office:office" xmlns:v="urn:schemas-microsoft-com:vml" id="rectole0000000000" style="width:175.150000pt;height:65.750000pt" o:preferrelative="t" o:ole="">
             <o:lock v:ext="edit"/>
             <v:imagedata xmlns:r="http://schemas.openxmlformats.org/officeDocument/2006/relationships" r:id="docRId1" o:title=""/>
           </v:rect>
@@ -704,23 +704,23 @@
         <w:ind w:right="0" w:left="0" w:firstLine="0"/>
         <w:jc w:val="center"/>
         <w:rPr>
-          <w:rFonts w:ascii="Arial" w:hAnsi="Arial" w:cs="Arial" w:eastAsia="Arial"/>
-          <w:b/>
-          <w:color w:val="auto"/>
-          <w:spacing w:val="0"/>
-          <w:position w:val="0"/>
-          <w:sz w:val="24"/>
-          <w:shd w:fill="auto" w:val="clear"/>
-        </w:rPr>
-      </w:pPr>
-      <w:r>
-        <w:rPr>
-          <w:rFonts w:ascii="Arial" w:hAnsi="Arial" w:cs="Arial" w:eastAsia="Arial"/>
-          <w:b/>
-          <w:color w:val="auto"/>
-          <w:spacing w:val="0"/>
-          <w:position w:val="0"/>
-          <w:sz w:val="24"/>
+          <w:rFonts w:ascii="Arial Rounded MT Bold" w:hAnsi="Arial Rounded MT Bold" w:cs="Arial Rounded MT Bold" w:eastAsia="Arial Rounded MT Bold"/>
+          <w:b/>
+          <w:color w:val="auto"/>
+          <w:spacing w:val="0"/>
+          <w:position w:val="0"/>
+          <w:sz w:val="28"/>
+          <w:shd w:fill="auto" w:val="clear"/>
+        </w:rPr>
+      </w:pPr>
+      <w:r>
+        <w:rPr>
+          <w:rFonts w:ascii="Arial Rounded MT Bold" w:hAnsi="Arial Rounded MT Bold" w:cs="Arial Rounded MT Bold" w:eastAsia="Arial Rounded MT Bold"/>
+          <w:b/>
+          <w:color w:val="auto"/>
+          <w:spacing w:val="0"/>
+          <w:position w:val="0"/>
+          <w:sz w:val="28"/>
           <w:shd w:fill="auto" w:val="clear"/>
         </w:rPr>
         <w:t xml:space="preserve">Nombres</w:t>
@@ -856,13 +856,416 @@
         </w:tabs>
         <w:spacing w:before="0" w:after="0" w:line="276"/>
         <w:ind w:right="0" w:left="0" w:firstLine="0"/>
-        <w:jc w:val="center"/>
+        <w:jc w:val="left"/>
+        <w:rPr>
+          <w:rFonts w:ascii="Arial" w:hAnsi="Arial" w:cs="Arial" w:eastAsia="Arial"/>
+          <w:color w:val="auto"/>
+          <w:spacing w:val="0"/>
+          <w:position w:val="0"/>
+          <w:sz w:val="24"/>
+          <w:shd w:fill="auto" w:val="clear"/>
+        </w:rPr>
+      </w:pPr>
+      <w:r>
+        <w:rPr>
+          <w:rFonts w:ascii="Arial" w:hAnsi="Arial" w:cs="Arial" w:eastAsia="Arial"/>
+          <w:color w:val="auto"/>
+          <w:spacing w:val="0"/>
+          <w:position w:val="0"/>
+          <w:sz w:val="24"/>
+          <w:shd w:fill="auto" w:val="clear"/>
+        </w:rPr>
+        <w:t xml:space="preserve">Enmanuel Isaias García Barán ----------------------------------------------- Programador</w:t>
+      </w:r>
+    </w:p>
+    <w:p>
+      <w:pPr>
+        <w:tabs>
+          <w:tab w:val="left" w:pos="5670" w:leader="none"/>
+        </w:tabs>
+        <w:spacing w:before="0" w:after="0" w:line="276"/>
+        <w:ind w:right="0" w:left="0" w:firstLine="0"/>
+        <w:jc w:val="left"/>
+        <w:rPr>
+          <w:rFonts w:ascii="Arial" w:hAnsi="Arial" w:cs="Arial" w:eastAsia="Arial"/>
+          <w:color w:val="auto"/>
+          <w:spacing w:val="0"/>
+          <w:position w:val="0"/>
+          <w:sz w:val="24"/>
+          <w:shd w:fill="auto" w:val="clear"/>
+        </w:rPr>
+      </w:pPr>
+      <w:r>
+        <w:rPr>
+          <w:rFonts w:ascii="Arial" w:hAnsi="Arial" w:cs="Arial" w:eastAsia="Arial"/>
+          <w:color w:val="auto"/>
+          <w:spacing w:val="0"/>
+          <w:position w:val="0"/>
+          <w:sz w:val="24"/>
+          <w:shd w:fill="auto" w:val="clear"/>
+        </w:rPr>
+        <w:t xml:space="preserve">Daniel Alejandro Hernández Reyes ----------------------------------------- Programador</w:t>
+      </w:r>
+    </w:p>
+    <w:p>
+      <w:pPr>
+        <w:tabs>
+          <w:tab w:val="left" w:pos="5670" w:leader="none"/>
+        </w:tabs>
+        <w:spacing w:before="0" w:after="0" w:line="276"/>
+        <w:ind w:right="0" w:left="0" w:firstLine="0"/>
+        <w:jc w:val="left"/>
+        <w:rPr>
+          <w:rFonts w:ascii="Arial" w:hAnsi="Arial" w:cs="Arial" w:eastAsia="Arial"/>
+          <w:color w:val="auto"/>
+          <w:spacing w:val="0"/>
+          <w:position w:val="0"/>
+          <w:sz w:val="24"/>
+          <w:shd w:fill="auto" w:val="clear"/>
+        </w:rPr>
+      </w:pPr>
+      <w:r>
+        <w:rPr>
+          <w:rFonts w:ascii="Arial" w:hAnsi="Arial" w:cs="Arial" w:eastAsia="Arial"/>
+          <w:color w:val="auto"/>
+          <w:spacing w:val="0"/>
+          <w:position w:val="0"/>
+          <w:sz w:val="24"/>
+          <w:shd w:fill="auto" w:val="clear"/>
+        </w:rPr>
+        <w:t xml:space="preserve">Jonathan Enmanuel Gutiérrez Godoy --------------------------------------- Programador</w:t>
+      </w:r>
+    </w:p>
+    <w:p>
+      <w:pPr>
+        <w:tabs>
+          <w:tab w:val="left" w:pos="5670" w:leader="none"/>
+        </w:tabs>
+        <w:spacing w:before="0" w:after="0" w:line="276"/>
+        <w:ind w:right="0" w:left="0" w:firstLine="0"/>
+        <w:jc w:val="left"/>
+        <w:rPr>
+          <w:rFonts w:ascii="Arial" w:hAnsi="Arial" w:cs="Arial" w:eastAsia="Arial"/>
+          <w:color w:val="auto"/>
+          <w:spacing w:val="0"/>
+          <w:position w:val="0"/>
+          <w:sz w:val="24"/>
+          <w:shd w:fill="auto" w:val="clear"/>
+        </w:rPr>
+      </w:pPr>
+      <w:r>
+        <w:rPr>
+          <w:rFonts w:ascii="Arial" w:hAnsi="Arial" w:cs="Arial" w:eastAsia="Arial"/>
+          <w:color w:val="auto"/>
+          <w:spacing w:val="0"/>
+          <w:position w:val="0"/>
+          <w:sz w:val="24"/>
+          <w:shd w:fill="auto" w:val="clear"/>
+        </w:rPr>
+        <w:t xml:space="preserve">Ricardo Alejandro Galindo Yani ----------------------------------------------- Programador</w:t>
+      </w:r>
+    </w:p>
+    <w:p>
+      <w:pPr>
+        <w:tabs>
+          <w:tab w:val="left" w:pos="5670" w:leader="none"/>
+        </w:tabs>
+        <w:spacing w:before="0" w:after="0" w:line="276"/>
+        <w:ind w:right="0" w:left="0" w:firstLine="0"/>
+        <w:jc w:val="left"/>
+        <w:rPr>
+          <w:rFonts w:ascii="Arial" w:hAnsi="Arial" w:cs="Arial" w:eastAsia="Arial"/>
+          <w:color w:val="auto"/>
+          <w:spacing w:val="0"/>
+          <w:position w:val="0"/>
+          <w:sz w:val="24"/>
+          <w:shd w:fill="auto" w:val="clear"/>
+        </w:rPr>
+      </w:pPr>
+      <w:r>
+        <w:rPr>
+          <w:rFonts w:ascii="Arial" w:hAnsi="Arial" w:cs="Arial" w:eastAsia="Arial"/>
+          <w:color w:val="auto"/>
+          <w:spacing w:val="0"/>
+          <w:position w:val="0"/>
+          <w:sz w:val="24"/>
+          <w:shd w:fill="auto" w:val="clear"/>
+        </w:rPr>
+        <w:t xml:space="preserve">Luis Antonio Garcia Morales --------------------------------------------------- Programador</w:t>
+      </w:r>
+    </w:p>
+    <w:p>
+      <w:pPr>
+        <w:tabs>
+          <w:tab w:val="left" w:pos="5670" w:leader="none"/>
+        </w:tabs>
+        <w:spacing w:before="0" w:after="0" w:line="276"/>
+        <w:ind w:right="0" w:left="0" w:firstLine="0"/>
+        <w:jc w:val="left"/>
+        <w:rPr>
+          <w:rFonts w:ascii="Arial" w:hAnsi="Arial" w:cs="Arial" w:eastAsia="Arial"/>
+          <w:color w:val="auto"/>
+          <w:spacing w:val="0"/>
+          <w:position w:val="0"/>
+          <w:sz w:val="24"/>
+          <w:shd w:fill="auto" w:val="clear"/>
+        </w:rPr>
+      </w:pPr>
+      <w:r>
+        <w:rPr>
+          <w:rFonts w:ascii="Arial" w:hAnsi="Arial" w:cs="Arial" w:eastAsia="Arial"/>
+          <w:color w:val="auto"/>
+          <w:spacing w:val="0"/>
+          <w:position w:val="0"/>
+          <w:sz w:val="24"/>
+          <w:shd w:fill="auto" w:val="clear"/>
+        </w:rPr>
+        <w:t xml:space="preserve">Diego Josue de León Escalante ----------------------------------------------- Programador</w:t>
+      </w:r>
+    </w:p>
+    <w:p>
+      <w:pPr>
+        <w:tabs>
+          <w:tab w:val="left" w:pos="5670" w:leader="none"/>
+        </w:tabs>
+        <w:spacing w:before="0" w:after="0" w:line="276"/>
+        <w:ind w:right="0" w:left="0" w:firstLine="0"/>
+        <w:jc w:val="left"/>
+        <w:rPr>
+          <w:rFonts w:ascii="Arial" w:hAnsi="Arial" w:cs="Arial" w:eastAsia="Arial"/>
+          <w:color w:val="auto"/>
+          <w:spacing w:val="0"/>
+          <w:position w:val="0"/>
+          <w:sz w:val="24"/>
+          <w:shd w:fill="auto" w:val="clear"/>
+        </w:rPr>
+      </w:pPr>
+      <w:r>
+        <w:rPr>
+          <w:rFonts w:ascii="Arial" w:hAnsi="Arial" w:cs="Arial" w:eastAsia="Arial"/>
+          <w:color w:val="auto"/>
+          <w:spacing w:val="0"/>
+          <w:position w:val="0"/>
+          <w:sz w:val="24"/>
+          <w:shd w:fill="auto" w:val="clear"/>
+        </w:rPr>
+        <w:t xml:space="preserve">Diego Alejandro García Garcia ------------------------------------------------ Programador</w:t>
+      </w:r>
+    </w:p>
+    <w:p>
+      <w:pPr>
+        <w:tabs>
+          <w:tab w:val="left" w:pos="5670" w:leader="none"/>
+        </w:tabs>
+        <w:spacing w:before="0" w:after="0" w:line="276"/>
+        <w:ind w:right="0" w:left="0" w:firstLine="0"/>
+        <w:jc w:val="left"/>
+        <w:rPr>
+          <w:rFonts w:ascii="Arial" w:hAnsi="Arial" w:cs="Arial" w:eastAsia="Arial"/>
+          <w:color w:val="auto"/>
+          <w:spacing w:val="0"/>
+          <w:position w:val="0"/>
+          <w:sz w:val="24"/>
+          <w:shd w:fill="auto" w:val="clear"/>
+        </w:rPr>
+      </w:pPr>
+    </w:p>
+    <w:p>
+      <w:pPr>
+        <w:spacing w:before="0" w:after="160" w:line="259"/>
+        <w:ind w:right="0" w:left="0" w:firstLine="0"/>
+        <w:jc w:val="left"/>
         <w:rPr>
           <w:rFonts w:ascii="Calibri" w:hAnsi="Calibri" w:cs="Calibri" w:eastAsia="Calibri"/>
           <w:color w:val="auto"/>
           <w:spacing w:val="0"/>
           <w:position w:val="0"/>
           <w:sz w:val="22"/>
+          <w:shd w:fill="auto" w:val="clear"/>
+        </w:rPr>
+      </w:pPr>
+      <w:r>
+        <w:rPr>
+          <w:rFonts w:ascii="Calibri" w:hAnsi="Calibri" w:cs="Calibri" w:eastAsia="Calibri"/>
+          <w:color w:val="auto"/>
+          <w:spacing w:val="0"/>
+          <w:position w:val="0"/>
+          <w:sz w:val="22"/>
+          <w:shd w:fill="auto" w:val="clear"/>
+        </w:rPr>
+        <w:t xml:space="preserve"> </w:t>
+      </w:r>
+    </w:p>
+    <w:p>
+      <w:pPr>
+        <w:spacing w:before="0" w:after="160" w:line="259"/>
+        <w:ind w:right="0" w:left="0" w:firstLine="0"/>
+        <w:jc w:val="left"/>
+        <w:rPr>
+          <w:rFonts w:ascii="Calibri" w:hAnsi="Calibri" w:cs="Calibri" w:eastAsia="Calibri"/>
+          <w:color w:val="auto"/>
+          <w:spacing w:val="0"/>
+          <w:position w:val="0"/>
+          <w:sz w:val="22"/>
+          <w:shd w:fill="auto" w:val="clear"/>
+        </w:rPr>
+      </w:pPr>
+    </w:p>
+    <w:p>
+      <w:pPr>
+        <w:tabs>
+          <w:tab w:val="left" w:pos="5670" w:leader="none"/>
+        </w:tabs>
+        <w:spacing w:before="0" w:after="0" w:line="276"/>
+        <w:ind w:right="0" w:left="0" w:firstLine="0"/>
+        <w:jc w:val="center"/>
+        <w:rPr>
+          <w:rFonts w:ascii="Arial Rounded MT Bold" w:hAnsi="Arial Rounded MT Bold" w:cs="Arial Rounded MT Bold" w:eastAsia="Arial Rounded MT Bold"/>
+          <w:b/>
+          <w:color w:val="auto"/>
+          <w:spacing w:val="0"/>
+          <w:position w:val="0"/>
+          <w:sz w:val="28"/>
+          <w:shd w:fill="auto" w:val="clear"/>
+        </w:rPr>
+      </w:pPr>
+      <w:r>
+        <w:rPr>
+          <w:rFonts w:ascii="Arial Rounded MT Bold" w:hAnsi="Arial Rounded MT Bold" w:cs="Arial Rounded MT Bold" w:eastAsia="Arial Rounded MT Bold"/>
+          <w:b/>
+          <w:color w:val="auto"/>
+          <w:spacing w:val="0"/>
+          <w:position w:val="0"/>
+          <w:sz w:val="28"/>
+          <w:shd w:fill="auto" w:val="clear"/>
+        </w:rPr>
+        <w:t xml:space="preserve">Modelo de entidades</w:t>
+      </w:r>
+    </w:p>
+    <w:p>
+      <w:pPr>
+        <w:tabs>
+          <w:tab w:val="left" w:pos="5670" w:leader="none"/>
+        </w:tabs>
+        <w:spacing w:before="0" w:after="0" w:line="276"/>
+        <w:ind w:right="0" w:left="0" w:firstLine="0"/>
+        <w:jc w:val="center"/>
+        <w:rPr>
+          <w:rFonts w:ascii="Arial Rounded MT Bold" w:hAnsi="Arial Rounded MT Bold" w:cs="Arial Rounded MT Bold" w:eastAsia="Arial Rounded MT Bold"/>
+          <w:b/>
+          <w:color w:val="auto"/>
+          <w:spacing w:val="0"/>
+          <w:position w:val="0"/>
+          <w:sz w:val="28"/>
+          <w:shd w:fill="auto" w:val="clear"/>
+        </w:rPr>
+      </w:pPr>
+    </w:p>
+    <w:p>
+      <w:pPr>
+        <w:tabs>
+          <w:tab w:val="left" w:pos="5670" w:leader="none"/>
+        </w:tabs>
+        <w:spacing w:before="0" w:after="0" w:line="276"/>
+        <w:ind w:right="0" w:left="0" w:firstLine="0"/>
+        <w:jc w:val="center"/>
+        <w:rPr>
+          <w:rFonts w:ascii="Calibri" w:hAnsi="Calibri" w:cs="Calibri" w:eastAsia="Calibri"/>
+          <w:color w:val="auto"/>
+          <w:spacing w:val="0"/>
+          <w:position w:val="0"/>
+          <w:sz w:val="22"/>
+          <w:shd w:fill="auto" w:val="clear"/>
+        </w:rPr>
+      </w:pPr>
+      <w:r>
+        <w:object w:dxaOrig="8685" w:dyaOrig="7228">
+          <v:rect xmlns:o="urn:schemas-microsoft-com:office:office" xmlns:v="urn:schemas-microsoft-com:vml" id="rectole0000000001" style="width:434.250000pt;height:361.400000pt" o:preferrelative="t" o:ole="">
+            <o:lock v:ext="edit"/>
+            <v:imagedata xmlns:r="http://schemas.openxmlformats.org/officeDocument/2006/relationships" r:id="docRId3" o:title=""/>
+          </v:rect>
+          <o:OLEObject xmlns:r="http://schemas.openxmlformats.org/officeDocument/2006/relationships" xmlns:o="urn:schemas-microsoft-com:office:office" Type="Embed" ProgID="StaticMetafile" DrawAspect="Content" ObjectID="0000000001" ShapeID="rectole0000000001" r:id="docRId2"/>
+        </w:object>
+      </w:r>
+    </w:p>
+    <w:p>
+      <w:pPr>
+        <w:tabs>
+          <w:tab w:val="left" w:pos="5670" w:leader="none"/>
+        </w:tabs>
+        <w:spacing w:before="0" w:after="0" w:line="240"/>
+        <w:ind w:right="0" w:left="0" w:firstLine="0"/>
+        <w:jc w:val="center"/>
+        <w:rPr>
+          <w:rFonts w:ascii="Calibri" w:hAnsi="Calibri" w:cs="Calibri" w:eastAsia="Calibri"/>
+          <w:color w:val="auto"/>
+          <w:spacing w:val="0"/>
+          <w:position w:val="0"/>
+          <w:sz w:val="22"/>
+          <w:shd w:fill="auto" w:val="clear"/>
+        </w:rPr>
+      </w:pPr>
+      <w:r>
+        <w:object w:dxaOrig="8640" w:dyaOrig="3630">
+          <v:rect xmlns:o="urn:schemas-microsoft-com:office:office" xmlns:v="urn:schemas-microsoft-com:vml" id="rectole0000000002" style="width:432.000000pt;height:181.500000pt" o:preferrelative="t" o:ole="">
+            <o:lock v:ext="edit"/>
+            <v:imagedata xmlns:r="http://schemas.openxmlformats.org/officeDocument/2006/relationships" r:id="docRId5" o:title=""/>
+          </v:rect>
+          <o:OLEObject xmlns:r="http://schemas.openxmlformats.org/officeDocument/2006/relationships" xmlns:o="urn:schemas-microsoft-com:office:office" Type="Embed" ProgID="StaticMetafile" DrawAspect="Content" ObjectID="0000000002" ShapeID="rectole0000000002" r:id="docRId4"/>
+        </w:object>
+      </w:r>
+    </w:p>
+    <w:p>
+      <w:pPr>
+        <w:tabs>
+          <w:tab w:val="left" w:pos="5670" w:leader="none"/>
+        </w:tabs>
+        <w:spacing w:before="0" w:after="0" w:line="276"/>
+        <w:ind w:right="0" w:left="0" w:firstLine="0"/>
+        <w:jc w:val="center"/>
+        <w:rPr>
+          <w:rFonts w:ascii="Calibri" w:hAnsi="Calibri" w:cs="Calibri" w:eastAsia="Calibri"/>
+          <w:color w:val="auto"/>
+          <w:spacing w:val="0"/>
+          <w:position w:val="0"/>
+          <w:sz w:val="22"/>
+          <w:shd w:fill="auto" w:val="clear"/>
+        </w:rPr>
+      </w:pPr>
+    </w:p>
+    <w:p>
+      <w:pPr>
+        <w:tabs>
+          <w:tab w:val="left" w:pos="5670" w:leader="none"/>
+        </w:tabs>
+        <w:spacing w:before="0" w:after="0" w:line="240"/>
+        <w:ind w:right="0" w:left="0" w:firstLine="0"/>
+        <w:jc w:val="center"/>
+        <w:rPr>
+          <w:rFonts w:ascii="Calibri" w:hAnsi="Calibri" w:cs="Calibri" w:eastAsia="Calibri"/>
+          <w:color w:val="auto"/>
+          <w:spacing w:val="0"/>
+          <w:position w:val="0"/>
+          <w:sz w:val="22"/>
+          <w:shd w:fill="auto" w:val="clear"/>
+        </w:rPr>
+      </w:pPr>
+    </w:p>
+    <w:p>
+      <w:pPr>
+        <w:tabs>
+          <w:tab w:val="left" w:pos="5670" w:leader="none"/>
+        </w:tabs>
+        <w:spacing w:before="0" w:after="0" w:line="276"/>
+        <w:ind w:right="0" w:left="0" w:firstLine="0"/>
+        <w:jc w:val="center"/>
+        <w:rPr>
+          <w:rFonts w:ascii="Arial Rounded MT Bold" w:hAnsi="Arial Rounded MT Bold" w:cs="Arial Rounded MT Bold" w:eastAsia="Arial Rounded MT Bold"/>
+          <w:b/>
+          <w:color w:val="auto"/>
+          <w:spacing w:val="0"/>
+          <w:position w:val="0"/>
+          <w:sz w:val="28"/>
           <w:shd w:fill="auto" w:val="clear"/>
         </w:rPr>
       </w:pPr>

</xml_diff>

<commit_message>
Se arregla error merge en rama kagarcia-2020366
</commit_message>
<xml_diff>
--- a/NovaTec.docx
+++ b/NovaTec.docx
@@ -24,7 +24,7 @@
           <v:rect id="rectole0000000000" o:spid="_x0000_i1025" style="width:171pt;height:63.75pt" o:ole="" o:preferrelative="t" stroked="f">
             <v:imagedata r:id="rId4" o:title=""/>
           </v:rect>
-          <o:OLEObject Type="Embed" ProgID="StaticMetafile" ShapeID="rectole0000000000" DrawAspect="Content" ObjectID="_1782018828" r:id="rId5"/>
+          <o:OLEObject Type="Embed" ProgID="StaticMetafile" ShapeID="rectole0000000000" DrawAspect="Content" ObjectID="_1782019732" r:id="rId5"/>
         </w:object>
       </w:r>
     </w:p>
@@ -215,6 +215,7 @@
           <w:sz w:val="40"/>
         </w:rPr>
       </w:pPr>
+      <w:proofErr w:type="spellStart"/>
       <w:r>
         <w:rPr>
           <w:rFonts w:ascii="Arial" w:eastAsia="Arial" w:hAnsi="Arial" w:cs="Arial"/>
@@ -223,6 +224,7 @@
         </w:rPr>
         <w:t>NovaTec</w:t>
       </w:r>
+      <w:proofErr w:type="spellEnd"/>
     </w:p>
     <w:p>
       <w:pPr>
@@ -502,7 +504,23 @@
           <w:rFonts w:ascii="Arial" w:eastAsia="Arial" w:hAnsi="Arial" w:cs="Arial"/>
           <w:sz w:val="24"/>
         </w:rPr>
-        <w:t>Sergio Daniel Gómez Chico --------------------------------------------------- Scrum Master</w:t>
+        <w:t xml:space="preserve">Sergio Daniel Gómez Chico --------------------------------------------------- </w:t>
+      </w:r>
+      <w:proofErr w:type="spellStart"/>
+      <w:r>
+        <w:rPr>
+          <w:rFonts w:ascii="Arial" w:eastAsia="Arial" w:hAnsi="Arial" w:cs="Arial"/>
+          <w:sz w:val="24"/>
+        </w:rPr>
+        <w:t>Scrum</w:t>
+      </w:r>
+      <w:proofErr w:type="spellEnd"/>
+      <w:r>
+        <w:rPr>
+          <w:rFonts w:ascii="Arial" w:eastAsia="Arial" w:hAnsi="Arial" w:cs="Arial"/>
+          <w:sz w:val="24"/>
+        </w:rPr>
+        <w:t xml:space="preserve"> Master</w:t>
       </w:r>
     </w:p>
     <w:p>
@@ -540,33 +558,83 @@
           <w:rFonts w:ascii="Arial" w:eastAsia="Arial" w:hAnsi="Arial" w:cs="Arial"/>
           <w:sz w:val="24"/>
         </w:rPr>
-        <w:t>Cristian Andres Larios Reyes ------------------------------------------------</w:t>
-      </w:r>
-      <w:r>
-        <w:rPr>
-          <w:rFonts w:ascii="Arial" w:eastAsia="Arial" w:hAnsi="Arial" w:cs="Arial"/>
-          <w:sz w:val="24"/>
-        </w:rPr>
-        <w:t>- Programador</w:t>
-      </w:r>
-    </w:p>
-    <w:p>
-      <w:pPr>
-        <w:tabs>
-          <w:tab w:val="left" w:pos="5670"/>
-        </w:tabs>
-        <w:spacing w:after="0" w:line="276" w:lineRule="auto"/>
-        <w:rPr>
-          <w:rFonts w:ascii="Arial" w:eastAsia="Arial" w:hAnsi="Arial" w:cs="Arial"/>
-          <w:sz w:val="24"/>
-        </w:rPr>
-      </w:pPr>
-      <w:r>
-        <w:rPr>
-          <w:rFonts w:ascii="Arial" w:eastAsia="Arial" w:hAnsi="Arial" w:cs="Arial"/>
-          <w:sz w:val="24"/>
-        </w:rPr>
-        <w:t>Enmanuel Isaias García Barán ----------------------------------------------- Programador</w:t>
+        <w:t xml:space="preserve">Cristian </w:t>
+      </w:r>
+      <w:proofErr w:type="spellStart"/>
+      <w:r>
+        <w:rPr>
+          <w:rFonts w:ascii="Arial" w:eastAsia="Arial" w:hAnsi="Arial" w:cs="Arial"/>
+          <w:sz w:val="24"/>
+        </w:rPr>
+        <w:t>Andres</w:t>
+      </w:r>
+      <w:proofErr w:type="spellEnd"/>
+      <w:r>
+        <w:rPr>
+          <w:rFonts w:ascii="Arial" w:eastAsia="Arial" w:hAnsi="Arial" w:cs="Arial"/>
+          <w:sz w:val="24"/>
+        </w:rPr>
+        <w:t xml:space="preserve"> Larios Reyes ------------------------------------------------- Programador</w:t>
+      </w:r>
+    </w:p>
+    <w:p>
+      <w:pPr>
+        <w:tabs>
+          <w:tab w:val="left" w:pos="5670"/>
+        </w:tabs>
+        <w:spacing w:after="0" w:line="276" w:lineRule="auto"/>
+        <w:rPr>
+          <w:rFonts w:ascii="Arial" w:eastAsia="Arial" w:hAnsi="Arial" w:cs="Arial"/>
+          <w:sz w:val="24"/>
+        </w:rPr>
+      </w:pPr>
+      <w:proofErr w:type="spellStart"/>
+      <w:r>
+        <w:rPr>
+          <w:rFonts w:ascii="Arial" w:eastAsia="Arial" w:hAnsi="Arial" w:cs="Arial"/>
+          <w:sz w:val="24"/>
+        </w:rPr>
+        <w:t>Enmanuel</w:t>
+      </w:r>
+      <w:proofErr w:type="spellEnd"/>
+      <w:r>
+        <w:rPr>
+          <w:rFonts w:ascii="Arial" w:eastAsia="Arial" w:hAnsi="Arial" w:cs="Arial"/>
+          <w:sz w:val="24"/>
+        </w:rPr>
+        <w:t xml:space="preserve"> </w:t>
+      </w:r>
+      <w:proofErr w:type="spellStart"/>
+      <w:r>
+        <w:rPr>
+          <w:rFonts w:ascii="Arial" w:eastAsia="Arial" w:hAnsi="Arial" w:cs="Arial"/>
+          <w:sz w:val="24"/>
+        </w:rPr>
+        <w:t>Isaias</w:t>
+      </w:r>
+      <w:proofErr w:type="spellEnd"/>
+      <w:r>
+        <w:rPr>
+          <w:rFonts w:ascii="Arial" w:eastAsia="Arial" w:hAnsi="Arial" w:cs="Arial"/>
+          <w:sz w:val="24"/>
+        </w:rPr>
+        <w:t xml:space="preserve"> García </w:t>
+      </w:r>
+      <w:proofErr w:type="spellStart"/>
+      <w:r>
+        <w:rPr>
+          <w:rFonts w:ascii="Arial" w:eastAsia="Arial" w:hAnsi="Arial" w:cs="Arial"/>
+          <w:sz w:val="24"/>
+        </w:rPr>
+        <w:t>Barán</w:t>
+      </w:r>
+      <w:proofErr w:type="spellEnd"/>
+      <w:r>
+        <w:rPr>
+          <w:rFonts w:ascii="Arial" w:eastAsia="Arial" w:hAnsi="Arial" w:cs="Arial"/>
+          <w:sz w:val="24"/>
+        </w:rPr>
+        <w:t xml:space="preserve"> ----------------------------------------------- Programador</w:t>
       </w:r>
     </w:p>
     <w:p>
@@ -604,137 +672,368 @@
           <w:rFonts w:ascii="Arial" w:eastAsia="Arial" w:hAnsi="Arial" w:cs="Arial"/>
           <w:sz w:val="24"/>
         </w:rPr>
-        <w:t>Jonathan Enmanuel Gutiérrez Godoy --------------------------------</w:t>
-      </w:r>
-      <w:r>
-        <w:rPr>
-          <w:rFonts w:ascii="Arial" w:eastAsia="Arial" w:hAnsi="Arial" w:cs="Arial"/>
-          <w:sz w:val="24"/>
-        </w:rPr>
-        <w:t>------- Programador</w:t>
-      </w:r>
-    </w:p>
-    <w:p>
-      <w:pPr>
-        <w:tabs>
-          <w:tab w:val="left" w:pos="5670"/>
-        </w:tabs>
-        <w:spacing w:after="0" w:line="276" w:lineRule="auto"/>
-        <w:rPr>
-          <w:rFonts w:ascii="Arial" w:eastAsia="Arial" w:hAnsi="Arial" w:cs="Arial"/>
-          <w:sz w:val="24"/>
-        </w:rPr>
-      </w:pPr>
-      <w:r>
-        <w:rPr>
-          <w:rFonts w:ascii="Arial" w:eastAsia="Arial" w:hAnsi="Arial" w:cs="Arial"/>
-          <w:sz w:val="24"/>
-        </w:rPr>
-        <w:t>Ricardo Alejandro Galindo Yani ----------------------------------------------- Programador</w:t>
-      </w:r>
-    </w:p>
-    <w:p>
-      <w:pPr>
-        <w:tabs>
-          <w:tab w:val="left" w:pos="5670"/>
-        </w:tabs>
-        <w:spacing w:after="0" w:line="276" w:lineRule="auto"/>
-        <w:rPr>
-          <w:rFonts w:ascii="Arial" w:eastAsia="Arial" w:hAnsi="Arial" w:cs="Arial"/>
-          <w:sz w:val="24"/>
-        </w:rPr>
-      </w:pPr>
-      <w:r>
-        <w:rPr>
-          <w:rFonts w:ascii="Arial" w:eastAsia="Arial" w:hAnsi="Arial" w:cs="Arial"/>
-          <w:sz w:val="24"/>
-        </w:rPr>
-        <w:t>Luis Antonio Garcia Morales --------------------------------------------------- Programador</w:t>
-      </w:r>
-    </w:p>
-    <w:p>
-      <w:pPr>
-        <w:tabs>
-          <w:tab w:val="left" w:pos="5670"/>
-        </w:tabs>
-        <w:spacing w:after="0" w:line="276" w:lineRule="auto"/>
-        <w:rPr>
-          <w:rFonts w:ascii="Arial" w:eastAsia="Arial" w:hAnsi="Arial" w:cs="Arial"/>
-          <w:sz w:val="24"/>
-        </w:rPr>
-      </w:pPr>
-      <w:r>
-        <w:rPr>
-          <w:rFonts w:ascii="Arial" w:eastAsia="Arial" w:hAnsi="Arial" w:cs="Arial"/>
-          <w:sz w:val="24"/>
-        </w:rPr>
-        <w:t>Diego Josue de León Escalante ----------------------------------------------- Programador</w:t>
-      </w:r>
-    </w:p>
-    <w:p>
-      <w:pPr>
-        <w:tabs>
-          <w:tab w:val="left" w:pos="5670"/>
-        </w:tabs>
-        <w:spacing w:after="0" w:line="276" w:lineRule="auto"/>
-        <w:rPr>
-          <w:rFonts w:ascii="Arial" w:eastAsia="Arial" w:hAnsi="Arial" w:cs="Arial"/>
-          <w:sz w:val="24"/>
-        </w:rPr>
-      </w:pPr>
-      <w:r>
-        <w:rPr>
-          <w:rFonts w:ascii="Arial" w:eastAsia="Arial" w:hAnsi="Arial" w:cs="Arial"/>
-          <w:sz w:val="24"/>
-        </w:rPr>
-        <w:t>Diego Alejandro García Garcia ------------------------------------------------ Programador</w:t>
-      </w:r>
-    </w:p>
-    <w:p>
-      <w:pPr>
-        <w:tabs>
-          <w:tab w:val="left" w:pos="5670"/>
-        </w:tabs>
-        <w:spacing w:after="0" w:line="276" w:lineRule="auto"/>
-        <w:rPr>
-          <w:rFonts w:ascii="Arial" w:eastAsia="Arial" w:hAnsi="Arial" w:cs="Arial"/>
-          <w:sz w:val="24"/>
-        </w:rPr>
-      </w:pPr>
-      <w:r>
-        <w:rPr>
-          <w:rFonts w:ascii="Arial" w:eastAsia="Arial" w:hAnsi="Arial" w:cs="Arial"/>
-          <w:sz w:val="24"/>
-        </w:rPr>
-        <w:t>Keneth Alexander Garcia Rodriguez--------------------------------------------Programador</w:t>
-      </w:r>
-      <w:bookmarkStart w:id="0" w:name="_GoBack"/>
-      <w:bookmarkEnd w:id="0"/>
-    </w:p>
-    <w:p>
-      <w:pPr>
-        <w:tabs>
-          <w:tab w:val="left" w:pos="5670"/>
-        </w:tabs>
-        <w:spacing w:after="0" w:line="276" w:lineRule="auto"/>
-        <w:rPr>
-          <w:rFonts w:ascii="Arial" w:eastAsia="Arial" w:hAnsi="Arial" w:cs="Arial"/>
-          <w:sz w:val="24"/>
-        </w:rPr>
-      </w:pPr>
-    </w:p>
-    <w:p>
-      <w:pPr>
-        <w:rPr>
-          <w:rFonts w:ascii="Calibri" w:eastAsia="Calibri" w:hAnsi="Calibri" w:cs="Calibri"/>
-        </w:rPr>
-      </w:pPr>
-      <w:r>
-        <w:rPr>
-          <w:rFonts w:ascii="Calibri" w:eastAsia="Calibri" w:hAnsi="Calibri" w:cs="Calibri"/>
+        <w:t xml:space="preserve">Jonathan </w:t>
+      </w:r>
+      <w:proofErr w:type="spellStart"/>
+      <w:r>
+        <w:rPr>
+          <w:rFonts w:ascii="Arial" w:eastAsia="Arial" w:hAnsi="Arial" w:cs="Arial"/>
+          <w:sz w:val="24"/>
+        </w:rPr>
+        <w:t>Enmanuel</w:t>
+      </w:r>
+      <w:proofErr w:type="spellEnd"/>
+      <w:r>
+        <w:rPr>
+          <w:rFonts w:ascii="Arial" w:eastAsia="Arial" w:hAnsi="Arial" w:cs="Arial"/>
+          <w:sz w:val="24"/>
+        </w:rPr>
+        <w:t xml:space="preserve"> Gutiérrez Godoy --------------------------------------- Programador</w:t>
+      </w:r>
+    </w:p>
+    <w:p>
+      <w:pPr>
+        <w:tabs>
+          <w:tab w:val="left" w:pos="5670"/>
+        </w:tabs>
+        <w:spacing w:after="0" w:line="276" w:lineRule="auto"/>
+        <w:rPr>
+          <w:rFonts w:ascii="Arial" w:eastAsia="Arial" w:hAnsi="Arial" w:cs="Arial"/>
+          <w:sz w:val="24"/>
+        </w:rPr>
+      </w:pPr>
+      <w:r>
+        <w:rPr>
+          <w:rFonts w:ascii="Arial" w:eastAsia="Arial" w:hAnsi="Arial" w:cs="Arial"/>
+          <w:sz w:val="24"/>
+        </w:rPr>
+        <w:t xml:space="preserve">Ricardo Alejandro Galindo </w:t>
+      </w:r>
+      <w:proofErr w:type="spellStart"/>
+      <w:r>
+        <w:rPr>
+          <w:rFonts w:ascii="Arial" w:eastAsia="Arial" w:hAnsi="Arial" w:cs="Arial"/>
+          <w:sz w:val="24"/>
+        </w:rPr>
+        <w:t>Yani</w:t>
+      </w:r>
+      <w:proofErr w:type="spellEnd"/>
+      <w:r>
+        <w:rPr>
+          <w:rFonts w:ascii="Arial" w:eastAsia="Arial" w:hAnsi="Arial" w:cs="Arial"/>
+          <w:sz w:val="24"/>
+        </w:rPr>
+        <w:t xml:space="preserve"> ----------------------------------------------- Programador</w:t>
+      </w:r>
+    </w:p>
+    <w:p>
+      <w:pPr>
+        <w:tabs>
+          <w:tab w:val="left" w:pos="5670"/>
+        </w:tabs>
+        <w:spacing w:after="0" w:line="276" w:lineRule="auto"/>
+        <w:rPr>
+          <w:rFonts w:ascii="Arial" w:eastAsia="Arial" w:hAnsi="Arial" w:cs="Arial"/>
+          <w:sz w:val="24"/>
+        </w:rPr>
+      </w:pPr>
+      <w:r>
+        <w:rPr>
+          <w:rFonts w:ascii="Arial" w:eastAsia="Arial" w:hAnsi="Arial" w:cs="Arial"/>
+          <w:sz w:val="24"/>
+        </w:rPr>
+        <w:t xml:space="preserve">Luis Antonio </w:t>
+      </w:r>
+      <w:proofErr w:type="spellStart"/>
+      <w:r>
+        <w:rPr>
+          <w:rFonts w:ascii="Arial" w:eastAsia="Arial" w:hAnsi="Arial" w:cs="Arial"/>
+          <w:sz w:val="24"/>
+        </w:rPr>
+        <w:t>Garcia</w:t>
+      </w:r>
+      <w:proofErr w:type="spellEnd"/>
+      <w:r>
+        <w:rPr>
+          <w:rFonts w:ascii="Arial" w:eastAsia="Arial" w:hAnsi="Arial" w:cs="Arial"/>
+          <w:sz w:val="24"/>
+        </w:rPr>
+        <w:t xml:space="preserve"> Morales --------------------------------------------------- Programador</w:t>
+      </w:r>
+    </w:p>
+    <w:p>
+      <w:pPr>
+        <w:tabs>
+          <w:tab w:val="left" w:pos="5670"/>
+        </w:tabs>
+        <w:spacing w:after="0" w:line="276" w:lineRule="auto"/>
+        <w:rPr>
+          <w:rFonts w:ascii="Arial" w:eastAsia="Arial" w:hAnsi="Arial" w:cs="Arial"/>
+          <w:sz w:val="24"/>
+        </w:rPr>
+      </w:pPr>
+      <w:r>
+        <w:rPr>
+          <w:rFonts w:ascii="Arial" w:eastAsia="Arial" w:hAnsi="Arial" w:cs="Arial"/>
+          <w:sz w:val="24"/>
+        </w:rPr>
+        <w:t xml:space="preserve">Diego </w:t>
+      </w:r>
+      <w:proofErr w:type="spellStart"/>
+      <w:r>
+        <w:rPr>
+          <w:rFonts w:ascii="Arial" w:eastAsia="Arial" w:hAnsi="Arial" w:cs="Arial"/>
+          <w:sz w:val="24"/>
+        </w:rPr>
+        <w:t>Josue</w:t>
+      </w:r>
+      <w:proofErr w:type="spellEnd"/>
+      <w:r>
+        <w:rPr>
+          <w:rFonts w:ascii="Arial" w:eastAsia="Arial" w:hAnsi="Arial" w:cs="Arial"/>
+          <w:sz w:val="24"/>
+        </w:rPr>
+        <w:t xml:space="preserve"> de León Escalante ----------------------------------------------- Programador</w:t>
+      </w:r>
+    </w:p>
+    <w:p>
+      <w:pPr>
+        <w:tabs>
+          <w:tab w:val="left" w:pos="5670"/>
+        </w:tabs>
+        <w:spacing w:after="0" w:line="276" w:lineRule="auto"/>
+        <w:rPr>
+          <w:rFonts w:ascii="Arial" w:eastAsia="Arial" w:hAnsi="Arial" w:cs="Arial"/>
+          <w:sz w:val="24"/>
+        </w:rPr>
+      </w:pPr>
+      <w:r>
+        <w:rPr>
+          <w:rFonts w:ascii="Arial" w:eastAsia="Arial" w:hAnsi="Arial" w:cs="Arial"/>
+          <w:sz w:val="24"/>
+        </w:rPr>
+        <w:t xml:space="preserve">Diego Alejandro García </w:t>
+      </w:r>
+      <w:proofErr w:type="spellStart"/>
+      <w:r>
+        <w:rPr>
+          <w:rFonts w:ascii="Arial" w:eastAsia="Arial" w:hAnsi="Arial" w:cs="Arial"/>
+          <w:sz w:val="24"/>
+        </w:rPr>
+        <w:t>Garcia</w:t>
+      </w:r>
+      <w:proofErr w:type="spellEnd"/>
+      <w:r>
+        <w:rPr>
+          <w:rFonts w:ascii="Arial" w:eastAsia="Arial" w:hAnsi="Arial" w:cs="Arial"/>
+          <w:sz w:val="24"/>
+        </w:rPr>
+        <w:t xml:space="preserve"> ------------------------------------------------ Programador</w:t>
+      </w:r>
+    </w:p>
+    <w:p>
+      <w:pPr>
+        <w:tabs>
+          <w:tab w:val="left" w:pos="5670"/>
+        </w:tabs>
+        <w:spacing w:after="0" w:line="276" w:lineRule="auto"/>
+        <w:rPr>
+          <w:rFonts w:ascii="Arial" w:eastAsia="Arial" w:hAnsi="Arial" w:cs="Arial"/>
+          <w:sz w:val="24"/>
+        </w:rPr>
+      </w:pPr>
+      <w:proofErr w:type="spellStart"/>
+      <w:r>
+        <w:rPr>
+          <w:rFonts w:ascii="Arial" w:eastAsia="Arial" w:hAnsi="Arial" w:cs="Arial"/>
+          <w:sz w:val="24"/>
+        </w:rPr>
+        <w:t>Keneth</w:t>
+      </w:r>
+      <w:proofErr w:type="spellEnd"/>
+      <w:r>
+        <w:rPr>
+          <w:rFonts w:ascii="Arial" w:eastAsia="Arial" w:hAnsi="Arial" w:cs="Arial"/>
+          <w:sz w:val="24"/>
+        </w:rPr>
+        <w:t xml:space="preserve"> Alexander </w:t>
+      </w:r>
+      <w:proofErr w:type="spellStart"/>
+      <w:r>
+        <w:rPr>
+          <w:rFonts w:ascii="Arial" w:eastAsia="Arial" w:hAnsi="Arial" w:cs="Arial"/>
+          <w:sz w:val="24"/>
+        </w:rPr>
+        <w:t>Garcia</w:t>
+      </w:r>
+      <w:proofErr w:type="spellEnd"/>
+      <w:r>
+        <w:rPr>
+          <w:rFonts w:ascii="Arial" w:eastAsia="Arial" w:hAnsi="Arial" w:cs="Arial"/>
+          <w:sz w:val="24"/>
         </w:rPr>
         <w:t xml:space="preserve"> </w:t>
       </w:r>
+      <w:proofErr w:type="spellStart"/>
+      <w:r>
+        <w:rPr>
+          <w:rFonts w:ascii="Arial" w:eastAsia="Arial" w:hAnsi="Arial" w:cs="Arial"/>
+          <w:sz w:val="24"/>
+        </w:rPr>
+        <w:t>Rodriguez</w:t>
+      </w:r>
+      <w:proofErr w:type="spellEnd"/>
+      <w:r>
+        <w:rPr>
+          <w:rFonts w:ascii="Arial" w:eastAsia="Arial" w:hAnsi="Arial" w:cs="Arial"/>
+          <w:sz w:val="24"/>
+        </w:rPr>
+        <w:t>------------</w:t>
+      </w:r>
+      <w:r>
+        <w:rPr>
+          <w:rFonts w:ascii="Arial" w:eastAsia="Arial" w:hAnsi="Arial" w:cs="Arial"/>
+          <w:sz w:val="24"/>
+        </w:rPr>
+        <w:t xml:space="preserve">------------------------------ </w:t>
+      </w:r>
+      <w:r>
+        <w:rPr>
+          <w:rFonts w:ascii="Arial" w:eastAsia="Arial" w:hAnsi="Arial" w:cs="Arial"/>
+          <w:sz w:val="24"/>
+        </w:rPr>
+        <w:t>Programador</w:t>
+      </w:r>
+    </w:p>
+    <w:p>
+      <w:pPr>
+        <w:tabs>
+          <w:tab w:val="left" w:pos="5670"/>
+        </w:tabs>
+        <w:spacing w:after="0" w:line="276" w:lineRule="auto"/>
+        <w:rPr>
+          <w:rFonts w:ascii="Arial" w:eastAsia="Arial" w:hAnsi="Arial" w:cs="Arial"/>
+          <w:sz w:val="24"/>
+        </w:rPr>
+      </w:pPr>
+    </w:p>
+    <w:p>
+      <w:pPr>
+        <w:rPr>
+          <w:rFonts w:ascii="Calibri" w:eastAsia="Calibri" w:hAnsi="Calibri" w:cs="Calibri"/>
+        </w:rPr>
+      </w:pPr>
+      <w:r>
+        <w:rPr>
+          <w:rFonts w:ascii="Calibri" w:eastAsia="Calibri" w:hAnsi="Calibri" w:cs="Calibri"/>
+        </w:rPr>
+        <w:t xml:space="preserve"> </w:t>
+      </w:r>
+    </w:p>
+    <w:p>
+      <w:pPr>
+        <w:rPr>
+          <w:rFonts w:ascii="Calibri" w:eastAsia="Calibri" w:hAnsi="Calibri" w:cs="Calibri"/>
+        </w:rPr>
+      </w:pPr>
+    </w:p>
+    <w:p>
+      <w:pPr>
+        <w:rPr>
+          <w:rFonts w:ascii="Calibri" w:eastAsia="Calibri" w:hAnsi="Calibri" w:cs="Calibri"/>
+        </w:rPr>
+      </w:pPr>
+    </w:p>
+    <w:p>
+      <w:pPr>
+        <w:rPr>
+          <w:rFonts w:ascii="Calibri" w:eastAsia="Calibri" w:hAnsi="Calibri" w:cs="Calibri"/>
+        </w:rPr>
+      </w:pPr>
+    </w:p>
+    <w:p>
+      <w:pPr>
+        <w:rPr>
+          <w:rFonts w:ascii="Calibri" w:eastAsia="Calibri" w:hAnsi="Calibri" w:cs="Calibri"/>
+        </w:rPr>
+      </w:pPr>
+    </w:p>
+    <w:p>
+      <w:pPr>
+        <w:rPr>
+          <w:rFonts w:ascii="Calibri" w:eastAsia="Calibri" w:hAnsi="Calibri" w:cs="Calibri"/>
+        </w:rPr>
+      </w:pPr>
+    </w:p>
+    <w:p>
+      <w:pPr>
+        <w:rPr>
+          <w:rFonts w:ascii="Calibri" w:eastAsia="Calibri" w:hAnsi="Calibri" w:cs="Calibri"/>
+        </w:rPr>
+      </w:pPr>
+    </w:p>
+    <w:p>
+      <w:pPr>
+        <w:rPr>
+          <w:rFonts w:ascii="Calibri" w:eastAsia="Calibri" w:hAnsi="Calibri" w:cs="Calibri"/>
+        </w:rPr>
+      </w:pPr>
+    </w:p>
+    <w:p>
+      <w:pPr>
+        <w:rPr>
+          <w:rFonts w:ascii="Calibri" w:eastAsia="Calibri" w:hAnsi="Calibri" w:cs="Calibri"/>
+        </w:rPr>
+      </w:pPr>
+    </w:p>
+    <w:p>
+      <w:pPr>
+        <w:rPr>
+          <w:rFonts w:ascii="Calibri" w:eastAsia="Calibri" w:hAnsi="Calibri" w:cs="Calibri"/>
+        </w:rPr>
+      </w:pPr>
+    </w:p>
+    <w:p>
+      <w:pPr>
+        <w:rPr>
+          <w:rFonts w:ascii="Calibri" w:eastAsia="Calibri" w:hAnsi="Calibri" w:cs="Calibri"/>
+        </w:rPr>
+      </w:pPr>
+    </w:p>
+    <w:p>
+      <w:pPr>
+        <w:rPr>
+          <w:rFonts w:ascii="Calibri" w:eastAsia="Calibri" w:hAnsi="Calibri" w:cs="Calibri"/>
+        </w:rPr>
+      </w:pPr>
+    </w:p>
+    <w:p>
+      <w:pPr>
+        <w:rPr>
+          <w:rFonts w:ascii="Calibri" w:eastAsia="Calibri" w:hAnsi="Calibri" w:cs="Calibri"/>
+        </w:rPr>
+      </w:pPr>
+    </w:p>
+    <w:p>
+      <w:pPr>
+        <w:rPr>
+          <w:rFonts w:ascii="Calibri" w:eastAsia="Calibri" w:hAnsi="Calibri" w:cs="Calibri"/>
+        </w:rPr>
+      </w:pPr>
+    </w:p>
+    <w:p>
+      <w:pPr>
+        <w:rPr>
+          <w:rFonts w:ascii="Calibri" w:eastAsia="Calibri" w:hAnsi="Calibri" w:cs="Calibri"/>
+        </w:rPr>
+      </w:pPr>
+    </w:p>
+    <w:p>
+      <w:pPr>
+        <w:rPr>
+          <w:rFonts w:ascii="Calibri" w:eastAsia="Calibri" w:hAnsi="Calibri" w:cs="Calibri"/>
+        </w:rPr>
+      </w:pPr>
     </w:p>
     <w:p>
       <w:pPr>
@@ -762,6 +1061,7 @@
           <w:b/>
           <w:sz w:val="28"/>
         </w:rPr>
+        <w:lastRenderedPageBreak/>
         <w:t>Modelo de entidades</w:t>
       </w:r>
     </w:p>
@@ -795,7 +1095,7 @@
           <v:rect id="rectole0000000001" o:spid="_x0000_i1026" style="width:424.5pt;height:353.25pt" o:ole="" o:preferrelative="t" stroked="f">
             <v:imagedata r:id="rId6" o:title=""/>
           </v:rect>
-          <o:OLEObject Type="Embed" ProgID="StaticMetafile" ShapeID="rectole0000000001" DrawAspect="Content" ObjectID="_1782018829" r:id="rId7"/>
+          <o:OLEObject Type="Embed" ProgID="StaticMetafile" ShapeID="rectole0000000001" DrawAspect="Content" ObjectID="_1782019733" r:id="rId7"/>
         </w:object>
       </w:r>
     </w:p>
@@ -808,6 +1108,7 @@
         <w:jc w:val="center"/>
         <w:rPr>
           <w:rFonts w:ascii="Calibri" w:eastAsia="Calibri" w:hAnsi="Calibri" w:cs="Calibri"/>
+          <w:u w:val="single"/>
         </w:rPr>
       </w:pPr>
       <w:r>
@@ -815,9 +1116,11 @@
           <v:rect id="rectole0000000002" o:spid="_x0000_i1027" style="width:6in;height:181.5pt" o:ole="" o:preferrelative="t" stroked="f">
             <v:imagedata r:id="rId8" o:title=""/>
           </v:rect>
-          <o:OLEObject Type="Embed" ProgID="StaticMetafile" ShapeID="rectole0000000002" DrawAspect="Content" ObjectID="_1782018830" r:id="rId9"/>
+          <o:OLEObject Type="Embed" ProgID="StaticMetafile" ShapeID="rectole0000000002" DrawAspect="Content" ObjectID="_1782019734" r:id="rId9"/>
         </w:object>
       </w:r>
+      <w:bookmarkStart w:id="0" w:name="_GoBack"/>
+      <w:bookmarkEnd w:id="0"/>
     </w:p>
     <w:p>
       <w:pPr>

</xml_diff>